<commit_message>
update revisi fix siap jilid
</commit_message>
<xml_diff>
--- a/BAB I.docx
+++ b/BAB I.docx
@@ -12,6 +12,15 @@
           <w:lang w:val="id-ID"/>
         </w:rPr>
       </w:pPr>
+      <w:r>
+        <w:rPr>
+          <w:rFonts w:ascii="Times New Roman" w:hAnsi="Times New Roman" w:cs="Times New Roman"/>
+          <w:b/>
+          <w:sz w:val="24"/>
+          <w:szCs w:val="24"/>
+        </w:rPr>
+        <w:t xml:space="preserve"> </w:t>
+      </w:r>
       <w:r>
         <w:rPr>
           <w:rFonts w:ascii="Times New Roman" w:hAnsi="Times New Roman" w:cs="Times New Roman"/>
@@ -2172,8 +2181,8 @@
           <w:szCs w:val="24"/>
         </w:rPr>
       </w:pPr>
-      <w:bookmarkStart w:id="0" w:name="_Hlk28460202"/>
-      <w:bookmarkStart w:id="1" w:name="_Hlk28460456"/>
+      <w:bookmarkStart w:id="0" w:name="_Hlk28460456"/>
+      <w:bookmarkStart w:id="1" w:name="_Hlk28460202"/>
       <w:proofErr w:type="spellStart"/>
       <w:r>
         <w:rPr>
@@ -2786,7 +2795,7 @@
         </w:rPr>
         <w:t>.</w:t>
       </w:r>
-      <w:bookmarkEnd w:id="1"/>
+      <w:bookmarkEnd w:id="0"/>
       <w:r>
         <w:rPr>
           <w:rFonts w:ascii="Times New Roman" w:hAnsi="Times New Roman"/>
@@ -4406,7 +4415,7 @@
         </w:rPr>
         <w:t>.</w:t>
       </w:r>
-      <w:bookmarkEnd w:id="0"/>
+      <w:bookmarkEnd w:id="1"/>
       <w:bookmarkEnd w:id="3"/>
     </w:p>
     <w:p>
@@ -5525,6 +5534,194 @@
           <w:sz w:val="24"/>
           <w:szCs w:val="24"/>
         </w:rPr>
+        <w:t xml:space="preserve"> dan </w:t>
+      </w:r>
+      <w:proofErr w:type="spellStart"/>
+      <w:r>
+        <w:rPr>
+          <w:rFonts w:ascii="Times New Roman" w:hAnsi="Times New Roman"/>
+          <w:sz w:val="24"/>
+          <w:szCs w:val="24"/>
+        </w:rPr>
+        <w:t>sudah</w:t>
+      </w:r>
+      <w:proofErr w:type="spellEnd"/>
+      <w:r>
+        <w:rPr>
+          <w:rFonts w:ascii="Times New Roman" w:hAnsi="Times New Roman"/>
+          <w:sz w:val="24"/>
+          <w:szCs w:val="24"/>
+        </w:rPr>
+        <w:t xml:space="preserve"> di uji </w:t>
+      </w:r>
+      <w:proofErr w:type="spellStart"/>
+      <w:r>
+        <w:rPr>
+          <w:rFonts w:ascii="Times New Roman" w:hAnsi="Times New Roman"/>
+          <w:sz w:val="24"/>
+          <w:szCs w:val="24"/>
+        </w:rPr>
+        <w:t>dengan</w:t>
+      </w:r>
+      <w:proofErr w:type="spellEnd"/>
+      <w:r>
+        <w:rPr>
+          <w:rFonts w:ascii="Times New Roman" w:hAnsi="Times New Roman"/>
+          <w:sz w:val="24"/>
+          <w:szCs w:val="24"/>
+        </w:rPr>
+        <w:t xml:space="preserve"> </w:t>
+      </w:r>
+      <w:proofErr w:type="spellStart"/>
+      <w:r>
+        <w:rPr>
+          <w:rFonts w:ascii="Times New Roman" w:hAnsi="Times New Roman"/>
+          <w:sz w:val="24"/>
+          <w:szCs w:val="24"/>
+        </w:rPr>
+        <w:t>Rapidminer</w:t>
+      </w:r>
+      <w:proofErr w:type="spellEnd"/>
+      <w:r>
+        <w:rPr>
+          <w:rFonts w:ascii="Times New Roman" w:hAnsi="Times New Roman"/>
+          <w:sz w:val="24"/>
+          <w:szCs w:val="24"/>
+        </w:rPr>
+        <w:t xml:space="preserve"> </w:t>
+      </w:r>
+      <w:proofErr w:type="spellStart"/>
+      <w:r>
+        <w:rPr>
+          <w:rFonts w:ascii="Times New Roman" w:hAnsi="Times New Roman"/>
+          <w:sz w:val="24"/>
+          <w:szCs w:val="24"/>
+        </w:rPr>
+        <w:t>dengan</w:t>
+      </w:r>
+      <w:proofErr w:type="spellEnd"/>
+      <w:r>
+        <w:rPr>
+          <w:rFonts w:ascii="Times New Roman" w:hAnsi="Times New Roman"/>
+          <w:sz w:val="24"/>
+          <w:szCs w:val="24"/>
+        </w:rPr>
+        <w:t xml:space="preserve"> </w:t>
+      </w:r>
+      <w:proofErr w:type="spellStart"/>
+      <w:r>
+        <w:rPr>
+          <w:rFonts w:ascii="Times New Roman" w:hAnsi="Times New Roman"/>
+          <w:sz w:val="24"/>
+          <w:szCs w:val="24"/>
+        </w:rPr>
+        <w:t>menguji</w:t>
+      </w:r>
+      <w:proofErr w:type="spellEnd"/>
+      <w:r>
+        <w:rPr>
+          <w:rFonts w:ascii="Times New Roman" w:hAnsi="Times New Roman"/>
+          <w:sz w:val="24"/>
+          <w:szCs w:val="24"/>
+        </w:rPr>
+        <w:t xml:space="preserve"> 70 data </w:t>
+      </w:r>
+      <w:r>
+        <w:rPr>
+          <w:rFonts w:ascii="Times New Roman" w:hAnsi="Times New Roman"/>
+          <w:i/>
+          <w:iCs/>
+          <w:sz w:val="24"/>
+          <w:szCs w:val="24"/>
+        </w:rPr>
+        <w:t>training</w:t>
+      </w:r>
+      <w:r>
+        <w:rPr>
+          <w:rFonts w:ascii="Times New Roman" w:hAnsi="Times New Roman"/>
+          <w:sz w:val="24"/>
+          <w:szCs w:val="24"/>
+        </w:rPr>
+        <w:t xml:space="preserve"> dan 10 data uji </w:t>
+      </w:r>
+      <w:proofErr w:type="spellStart"/>
+      <w:r>
+        <w:rPr>
+          <w:rFonts w:ascii="Times New Roman" w:hAnsi="Times New Roman"/>
+          <w:sz w:val="24"/>
+          <w:szCs w:val="24"/>
+        </w:rPr>
+        <w:t>diperoleh</w:t>
+      </w:r>
+      <w:proofErr w:type="spellEnd"/>
+      <w:r>
+        <w:rPr>
+          <w:rFonts w:ascii="Times New Roman" w:hAnsi="Times New Roman"/>
+          <w:sz w:val="24"/>
+          <w:szCs w:val="24"/>
+        </w:rPr>
+        <w:t xml:space="preserve"> </w:t>
+      </w:r>
+      <w:proofErr w:type="spellStart"/>
+      <w:r>
+        <w:rPr>
+          <w:rFonts w:ascii="Times New Roman" w:hAnsi="Times New Roman"/>
+          <w:sz w:val="24"/>
+          <w:szCs w:val="24"/>
+        </w:rPr>
+        <w:t>hasil</w:t>
+      </w:r>
+      <w:proofErr w:type="spellEnd"/>
+      <w:r>
+        <w:rPr>
+          <w:rFonts w:ascii="Times New Roman" w:hAnsi="Times New Roman"/>
+          <w:sz w:val="24"/>
+          <w:szCs w:val="24"/>
+        </w:rPr>
+        <w:t xml:space="preserve"> </w:t>
+      </w:r>
+      <w:proofErr w:type="spellStart"/>
+      <w:r>
+        <w:rPr>
+          <w:rFonts w:ascii="Times New Roman" w:hAnsi="Times New Roman"/>
+          <w:sz w:val="24"/>
+          <w:szCs w:val="24"/>
+        </w:rPr>
+        <w:t>presisi</w:t>
+      </w:r>
+      <w:proofErr w:type="spellEnd"/>
+      <w:r>
+        <w:rPr>
+          <w:rFonts w:ascii="Times New Roman" w:hAnsi="Times New Roman"/>
+          <w:sz w:val="24"/>
+          <w:szCs w:val="24"/>
+        </w:rPr>
+        <w:t xml:space="preserve"> 100%, recall 100% dan </w:t>
+      </w:r>
+      <w:proofErr w:type="spellStart"/>
+      <w:r>
+        <w:rPr>
+          <w:rFonts w:ascii="Times New Roman" w:hAnsi="Times New Roman"/>
+          <w:sz w:val="24"/>
+          <w:szCs w:val="24"/>
+        </w:rPr>
+        <w:t>akurasi</w:t>
+      </w:r>
+      <w:proofErr w:type="spellEnd"/>
+      <w:r>
+        <w:rPr>
+          <w:rFonts w:ascii="Times New Roman" w:hAnsi="Times New Roman"/>
+          <w:sz w:val="24"/>
+          <w:szCs w:val="24"/>
+        </w:rPr>
+        <w:t xml:space="preserve"> 100%</w:t>
+      </w:r>
+      <w:r>
+        <w:rPr>
+          <w:rFonts w:ascii="Times New Roman" w:hAnsi="Times New Roman"/>
+          <w:sz w:val="24"/>
+          <w:szCs w:val="24"/>
+        </w:rPr>
         <w:t>.</w:t>
       </w:r>
       <w:bookmarkEnd w:id="4"/>
@@ -6991,6 +7188,7 @@
           <w:sz w:val="24"/>
           <w:szCs w:val="24"/>
         </w:rPr>
+        <w:lastRenderedPageBreak/>
         <w:t>keputusan</w:t>
       </w:r>
       <w:proofErr w:type="spellEnd"/>
@@ -7184,7 +7382,6 @@
           <w:sz w:val="24"/>
           <w:szCs w:val="24"/>
         </w:rPr>
-        <w:lastRenderedPageBreak/>
         <w:t>Untuk</w:t>
       </w:r>
       <w:proofErr w:type="spellEnd"/>
@@ -9828,7 +10025,16 @@
           <w:sz w:val="24"/>
           <w:szCs w:val="24"/>
         </w:rPr>
-        <w:t xml:space="preserve"> miskin</w:t>
+        <w:t xml:space="preserve"> </w:t>
+      </w:r>
+      <w:r>
+        <w:rPr>
+          <w:rFonts w:ascii="Times New Roman" w:hAnsi="Times New Roman"/>
+          <w:sz w:val="24"/>
+          <w:szCs w:val="24"/>
+        </w:rPr>
+        <w:lastRenderedPageBreak/>
+        <w:t>miskin</w:t>
       </w:r>
       <w:r>
         <w:rPr>
@@ -10054,7 +10260,6 @@
           <w:szCs w:val="24"/>
           <w:lang w:val="id-ID"/>
         </w:rPr>
-        <w:lastRenderedPageBreak/>
         <w:t>Batasan Masalah</w:t>
       </w:r>
     </w:p>
@@ -10678,22 +10883,14 @@
           <w:szCs w:val="24"/>
         </w:rPr>
       </w:pPr>
-      <w:r>
-        <w:rPr>
-          <w:rFonts w:ascii="Times New Roman" w:hAnsi="Times New Roman"/>
-          <w:sz w:val="24"/>
-          <w:szCs w:val="24"/>
-        </w:rPr>
-        <w:t xml:space="preserve">Status </w:t>
-      </w:r>
-      <w:proofErr w:type="spellStart"/>
-      <w:r>
-        <w:rPr>
-          <w:rFonts w:ascii="Times New Roman" w:hAnsi="Times New Roman"/>
-          <w:sz w:val="24"/>
-          <w:szCs w:val="24"/>
-        </w:rPr>
-        <w:t>rumah</w:t>
+      <w:proofErr w:type="spellStart"/>
+      <w:r>
+        <w:rPr>
+          <w:rFonts w:ascii="Times New Roman" w:hAnsi="Times New Roman"/>
+          <w:sz w:val="24"/>
+          <w:szCs w:val="24"/>
+        </w:rPr>
+        <w:t>Kriteria</w:t>
       </w:r>
       <w:proofErr w:type="spellEnd"/>
       <w:r>
@@ -10729,7 +10926,7 @@
           <w:sz w:val="24"/>
           <w:szCs w:val="24"/>
         </w:rPr>
-        <w:t>menerima</w:t>
+        <w:t>mendapatkan</w:t>
       </w:r>
       <w:proofErr w:type="spellEnd"/>
       <w:r>
@@ -10765,42 +10962,6 @@
           <w:sz w:val="24"/>
           <w:szCs w:val="24"/>
         </w:rPr>
-        <w:t>bedah</w:t>
-      </w:r>
-      <w:proofErr w:type="spellEnd"/>
-      <w:r>
-        <w:rPr>
-          <w:rFonts w:ascii="Times New Roman" w:hAnsi="Times New Roman"/>
-          <w:sz w:val="24"/>
-          <w:szCs w:val="24"/>
-        </w:rPr>
-        <w:t xml:space="preserve"> </w:t>
-      </w:r>
-      <w:proofErr w:type="spellStart"/>
-      <w:r>
-        <w:rPr>
-          <w:rFonts w:ascii="Times New Roman" w:hAnsi="Times New Roman"/>
-          <w:sz w:val="24"/>
-          <w:szCs w:val="24"/>
-        </w:rPr>
-        <w:t>rumah</w:t>
-      </w:r>
-      <w:proofErr w:type="spellEnd"/>
-      <w:r>
-        <w:rPr>
-          <w:rFonts w:ascii="Times New Roman" w:hAnsi="Times New Roman"/>
-          <w:sz w:val="24"/>
-          <w:szCs w:val="24"/>
-        </w:rPr>
-        <w:t xml:space="preserve"> </w:t>
-      </w:r>
-      <w:proofErr w:type="spellStart"/>
-      <w:r>
-        <w:rPr>
-          <w:rFonts w:ascii="Times New Roman" w:hAnsi="Times New Roman"/>
-          <w:sz w:val="24"/>
-          <w:szCs w:val="24"/>
-        </w:rPr>
         <w:t>adalah</w:t>
       </w:r>
       <w:proofErr w:type="spellEnd"/>
@@ -10819,35 +10980,207 @@
           <w:sz w:val="24"/>
           <w:szCs w:val="24"/>
         </w:rPr>
-        <w:t>milik</w:t>
-      </w:r>
-      <w:proofErr w:type="spellEnd"/>
-      <w:r>
-        <w:rPr>
-          <w:rFonts w:ascii="Times New Roman" w:hAnsi="Times New Roman"/>
-          <w:sz w:val="24"/>
-          <w:szCs w:val="24"/>
-        </w:rPr>
-        <w:t xml:space="preserve"> </w:t>
-      </w:r>
-      <w:proofErr w:type="spellStart"/>
-      <w:r>
-        <w:rPr>
-          <w:rFonts w:ascii="Times New Roman" w:hAnsi="Times New Roman"/>
-          <w:sz w:val="24"/>
-          <w:szCs w:val="24"/>
-        </w:rPr>
-        <w:t>sendiri</w:t>
-      </w:r>
-      <w:proofErr w:type="spellEnd"/>
-      <w:r>
-        <w:rPr>
-          <w:rFonts w:ascii="Times New Roman" w:hAnsi="Times New Roman"/>
-          <w:sz w:val="24"/>
-          <w:szCs w:val="24"/>
-        </w:rPr>
-        <w:t>.</w:t>
-      </w:r>
+        <w:t>penguasaan</w:t>
+      </w:r>
+      <w:proofErr w:type="spellEnd"/>
+      <w:r>
+        <w:rPr>
+          <w:rFonts w:ascii="Times New Roman" w:hAnsi="Times New Roman"/>
+          <w:sz w:val="24"/>
+          <w:szCs w:val="24"/>
+        </w:rPr>
+        <w:t xml:space="preserve"> </w:t>
+      </w:r>
+      <w:proofErr w:type="spellStart"/>
+      <w:r>
+        <w:rPr>
+          <w:rFonts w:ascii="Times New Roman" w:hAnsi="Times New Roman"/>
+          <w:sz w:val="24"/>
+          <w:szCs w:val="24"/>
+        </w:rPr>
+        <w:t>bangunan</w:t>
+      </w:r>
+      <w:proofErr w:type="spellEnd"/>
+      <w:r>
+        <w:rPr>
+          <w:rFonts w:ascii="Times New Roman" w:hAnsi="Times New Roman"/>
+          <w:sz w:val="24"/>
+          <w:szCs w:val="24"/>
+        </w:rPr>
+        <w:t xml:space="preserve">, </w:t>
+      </w:r>
+      <w:proofErr w:type="spellStart"/>
+      <w:r>
+        <w:rPr>
+          <w:rFonts w:ascii="Times New Roman" w:hAnsi="Times New Roman"/>
+          <w:sz w:val="24"/>
+          <w:szCs w:val="24"/>
+        </w:rPr>
+        <w:t>jenis</w:t>
+      </w:r>
+      <w:proofErr w:type="spellEnd"/>
+      <w:r>
+        <w:rPr>
+          <w:rFonts w:ascii="Times New Roman" w:hAnsi="Times New Roman"/>
+          <w:sz w:val="24"/>
+          <w:szCs w:val="24"/>
+        </w:rPr>
+        <w:t xml:space="preserve"> </w:t>
+      </w:r>
+      <w:proofErr w:type="spellStart"/>
+      <w:r>
+        <w:rPr>
+          <w:rFonts w:ascii="Times New Roman" w:hAnsi="Times New Roman"/>
+          <w:sz w:val="24"/>
+          <w:szCs w:val="24"/>
+        </w:rPr>
+        <w:t>dinding</w:t>
+      </w:r>
+      <w:proofErr w:type="spellEnd"/>
+      <w:r>
+        <w:rPr>
+          <w:rFonts w:ascii="Times New Roman" w:hAnsi="Times New Roman"/>
+          <w:sz w:val="24"/>
+          <w:szCs w:val="24"/>
+        </w:rPr>
+        <w:t xml:space="preserve">, </w:t>
+      </w:r>
+      <w:proofErr w:type="spellStart"/>
+      <w:r>
+        <w:rPr>
+          <w:rFonts w:ascii="Times New Roman" w:hAnsi="Times New Roman"/>
+          <w:sz w:val="24"/>
+          <w:szCs w:val="24"/>
+        </w:rPr>
+        <w:t>jenis</w:t>
+      </w:r>
+      <w:proofErr w:type="spellEnd"/>
+      <w:r>
+        <w:rPr>
+          <w:rFonts w:ascii="Times New Roman" w:hAnsi="Times New Roman"/>
+          <w:sz w:val="24"/>
+          <w:szCs w:val="24"/>
+        </w:rPr>
+        <w:t xml:space="preserve"> </w:t>
+      </w:r>
+      <w:proofErr w:type="spellStart"/>
+      <w:r>
+        <w:rPr>
+          <w:rFonts w:ascii="Times New Roman" w:hAnsi="Times New Roman"/>
+          <w:sz w:val="24"/>
+          <w:szCs w:val="24"/>
+        </w:rPr>
+        <w:t>lantai</w:t>
+      </w:r>
+      <w:proofErr w:type="spellEnd"/>
+      <w:r>
+        <w:rPr>
+          <w:rFonts w:ascii="Times New Roman" w:hAnsi="Times New Roman"/>
+          <w:sz w:val="24"/>
+          <w:szCs w:val="24"/>
+        </w:rPr>
+        <w:t xml:space="preserve">, </w:t>
+      </w:r>
+      <w:proofErr w:type="spellStart"/>
+      <w:r>
+        <w:rPr>
+          <w:rFonts w:ascii="Times New Roman" w:hAnsi="Times New Roman"/>
+          <w:sz w:val="24"/>
+          <w:szCs w:val="24"/>
+        </w:rPr>
+        <w:t>jenis</w:t>
+      </w:r>
+      <w:proofErr w:type="spellEnd"/>
+      <w:r>
+        <w:rPr>
+          <w:rFonts w:ascii="Times New Roman" w:hAnsi="Times New Roman"/>
+          <w:sz w:val="24"/>
+          <w:szCs w:val="24"/>
+        </w:rPr>
+        <w:t xml:space="preserve"> atap, </w:t>
+      </w:r>
+      <w:proofErr w:type="spellStart"/>
+      <w:r>
+        <w:rPr>
+          <w:rFonts w:ascii="Times New Roman" w:hAnsi="Times New Roman"/>
+          <w:sz w:val="24"/>
+          <w:szCs w:val="24"/>
+        </w:rPr>
+        <w:t>sumber</w:t>
+      </w:r>
+      <w:proofErr w:type="spellEnd"/>
+      <w:r>
+        <w:rPr>
+          <w:rFonts w:ascii="Times New Roman" w:hAnsi="Times New Roman"/>
+          <w:sz w:val="24"/>
+          <w:szCs w:val="24"/>
+        </w:rPr>
+        <w:t xml:space="preserve"> air, </w:t>
+      </w:r>
+      <w:proofErr w:type="spellStart"/>
+      <w:r>
+        <w:rPr>
+          <w:rFonts w:ascii="Times New Roman" w:hAnsi="Times New Roman"/>
+          <w:sz w:val="24"/>
+          <w:szCs w:val="24"/>
+        </w:rPr>
+        <w:t>daya</w:t>
+      </w:r>
+      <w:proofErr w:type="spellEnd"/>
+      <w:r>
+        <w:rPr>
+          <w:rFonts w:ascii="Times New Roman" w:hAnsi="Times New Roman"/>
+          <w:sz w:val="24"/>
+          <w:szCs w:val="24"/>
+        </w:rPr>
+        <w:t xml:space="preserve"> </w:t>
+      </w:r>
+      <w:proofErr w:type="spellStart"/>
+      <w:r>
+        <w:rPr>
+          <w:rFonts w:ascii="Times New Roman" w:hAnsi="Times New Roman"/>
+          <w:sz w:val="24"/>
+          <w:szCs w:val="24"/>
+        </w:rPr>
+        <w:t>listrik</w:t>
+      </w:r>
+      <w:proofErr w:type="spellEnd"/>
+      <w:r>
+        <w:rPr>
+          <w:rFonts w:ascii="Times New Roman" w:hAnsi="Times New Roman"/>
+          <w:sz w:val="24"/>
+          <w:szCs w:val="24"/>
+        </w:rPr>
+        <w:t xml:space="preserve"> dan </w:t>
+      </w:r>
+      <w:proofErr w:type="spellStart"/>
+      <w:r>
+        <w:rPr>
+          <w:rFonts w:ascii="Times New Roman" w:hAnsi="Times New Roman"/>
+          <w:sz w:val="24"/>
+          <w:szCs w:val="24"/>
+        </w:rPr>
+        <w:t>kualitas</w:t>
+      </w:r>
+      <w:proofErr w:type="spellEnd"/>
+      <w:r>
+        <w:rPr>
+          <w:rFonts w:ascii="Times New Roman" w:hAnsi="Times New Roman"/>
+          <w:sz w:val="24"/>
+          <w:szCs w:val="24"/>
+        </w:rPr>
+        <w:t xml:space="preserve"> </w:t>
+      </w:r>
+      <w:proofErr w:type="spellStart"/>
+      <w:r>
+        <w:rPr>
+          <w:rFonts w:ascii="Times New Roman" w:hAnsi="Times New Roman"/>
+          <w:sz w:val="24"/>
+          <w:szCs w:val="24"/>
+        </w:rPr>
+        <w:t>bangunan</w:t>
+      </w:r>
+      <w:proofErr w:type="spellEnd"/>
     </w:p>
     <w:p>
       <w:pPr>
@@ -11630,733 +11963,761 @@
         <w:ind w:left="567" w:firstLine="709"/>
         <w:jc w:val="both"/>
         <w:rPr>
+          <w:rFonts w:ascii="Times New Roman" w:hAnsi="Times New Roman"/>
+          <w:i/>
+          <w:sz w:val="24"/>
+          <w:szCs w:val="24"/>
+        </w:rPr>
+      </w:pPr>
+      <w:bookmarkStart w:id="7" w:name="_Hlk28460740"/>
+      <w:proofErr w:type="spellStart"/>
+      <w:r>
+        <w:rPr>
+          <w:rFonts w:ascii="Times New Roman" w:hAnsi="Times New Roman"/>
+          <w:sz w:val="24"/>
+          <w:szCs w:val="24"/>
+        </w:rPr>
+        <w:t>Tujuan</w:t>
+      </w:r>
+      <w:proofErr w:type="spellEnd"/>
+      <w:r>
+        <w:rPr>
+          <w:rFonts w:ascii="Times New Roman" w:hAnsi="Times New Roman"/>
+          <w:sz w:val="24"/>
+          <w:szCs w:val="24"/>
+        </w:rPr>
+        <w:t xml:space="preserve"> yang </w:t>
+      </w:r>
+      <w:proofErr w:type="spellStart"/>
+      <w:r>
+        <w:rPr>
+          <w:rFonts w:ascii="Times New Roman" w:hAnsi="Times New Roman"/>
+          <w:sz w:val="24"/>
+          <w:szCs w:val="24"/>
+        </w:rPr>
+        <w:t>ingin</w:t>
+      </w:r>
+      <w:proofErr w:type="spellEnd"/>
+      <w:r>
+        <w:rPr>
+          <w:rFonts w:ascii="Times New Roman" w:hAnsi="Times New Roman"/>
+          <w:sz w:val="24"/>
+          <w:szCs w:val="24"/>
+        </w:rPr>
+        <w:t xml:space="preserve"> </w:t>
+      </w:r>
+      <w:proofErr w:type="spellStart"/>
+      <w:r>
+        <w:rPr>
+          <w:rFonts w:ascii="Times New Roman" w:hAnsi="Times New Roman"/>
+          <w:sz w:val="24"/>
+          <w:szCs w:val="24"/>
+        </w:rPr>
+        <w:t>dicapai</w:t>
+      </w:r>
+      <w:proofErr w:type="spellEnd"/>
+      <w:r>
+        <w:rPr>
+          <w:rFonts w:ascii="Times New Roman" w:hAnsi="Times New Roman"/>
+          <w:sz w:val="24"/>
+          <w:szCs w:val="24"/>
+        </w:rPr>
+        <w:t xml:space="preserve"> </w:t>
+      </w:r>
+      <w:proofErr w:type="spellStart"/>
+      <w:r>
+        <w:rPr>
+          <w:rFonts w:ascii="Times New Roman" w:hAnsi="Times New Roman"/>
+          <w:sz w:val="24"/>
+          <w:szCs w:val="24"/>
+        </w:rPr>
+        <w:t>dalam</w:t>
+      </w:r>
+      <w:proofErr w:type="spellEnd"/>
+      <w:r>
+        <w:rPr>
+          <w:rFonts w:ascii="Times New Roman" w:hAnsi="Times New Roman"/>
+          <w:sz w:val="24"/>
+          <w:szCs w:val="24"/>
+        </w:rPr>
+        <w:t xml:space="preserve"> </w:t>
+      </w:r>
+      <w:proofErr w:type="spellStart"/>
+      <w:r>
+        <w:rPr>
+          <w:rFonts w:ascii="Times New Roman" w:hAnsi="Times New Roman"/>
+          <w:sz w:val="24"/>
+          <w:szCs w:val="24"/>
+        </w:rPr>
+        <w:t>tugas</w:t>
+      </w:r>
+      <w:proofErr w:type="spellEnd"/>
+      <w:r>
+        <w:rPr>
+          <w:rFonts w:ascii="Times New Roman" w:hAnsi="Times New Roman"/>
+          <w:sz w:val="24"/>
+          <w:szCs w:val="24"/>
+        </w:rPr>
+        <w:t xml:space="preserve"> </w:t>
+      </w:r>
+      <w:proofErr w:type="spellStart"/>
+      <w:r>
+        <w:rPr>
+          <w:rFonts w:ascii="Times New Roman" w:hAnsi="Times New Roman"/>
+          <w:sz w:val="24"/>
+          <w:szCs w:val="24"/>
+        </w:rPr>
+        <w:t>akhir</w:t>
+      </w:r>
+      <w:proofErr w:type="spellEnd"/>
+      <w:r>
+        <w:rPr>
+          <w:rFonts w:ascii="Times New Roman" w:hAnsi="Times New Roman"/>
+          <w:sz w:val="24"/>
+          <w:szCs w:val="24"/>
+        </w:rPr>
+        <w:t xml:space="preserve"> </w:t>
+      </w:r>
+      <w:proofErr w:type="spellStart"/>
+      <w:r>
+        <w:rPr>
+          <w:rFonts w:ascii="Times New Roman" w:hAnsi="Times New Roman"/>
+          <w:sz w:val="24"/>
+          <w:szCs w:val="24"/>
+        </w:rPr>
+        <w:t>ini</w:t>
+      </w:r>
+      <w:proofErr w:type="spellEnd"/>
+      <w:r>
+        <w:rPr>
+          <w:rFonts w:ascii="Times New Roman" w:hAnsi="Times New Roman"/>
+          <w:sz w:val="24"/>
+          <w:szCs w:val="24"/>
+        </w:rPr>
+        <w:t xml:space="preserve"> </w:t>
+      </w:r>
+      <w:proofErr w:type="spellStart"/>
+      <w:r>
+        <w:rPr>
+          <w:rFonts w:ascii="Times New Roman" w:hAnsi="Times New Roman"/>
+          <w:sz w:val="24"/>
+          <w:szCs w:val="24"/>
+        </w:rPr>
+        <w:t>adalah</w:t>
+      </w:r>
+      <w:proofErr w:type="spellEnd"/>
+      <w:r>
+        <w:rPr>
+          <w:rFonts w:ascii="Times New Roman" w:hAnsi="Times New Roman"/>
+          <w:sz w:val="24"/>
+          <w:szCs w:val="24"/>
+        </w:rPr>
+        <w:t xml:space="preserve"> </w:t>
+      </w:r>
+      <w:proofErr w:type="spellStart"/>
+      <w:r>
+        <w:rPr>
+          <w:rFonts w:ascii="Times New Roman" w:hAnsi="Times New Roman"/>
+          <w:sz w:val="24"/>
+          <w:szCs w:val="24"/>
+        </w:rPr>
+        <w:t>membangun</w:t>
+      </w:r>
+      <w:proofErr w:type="spellEnd"/>
+      <w:r>
+        <w:rPr>
+          <w:rFonts w:ascii="Times New Roman" w:hAnsi="Times New Roman"/>
+          <w:sz w:val="24"/>
+          <w:szCs w:val="24"/>
+        </w:rPr>
+        <w:t xml:space="preserve"> </w:t>
+      </w:r>
+      <w:proofErr w:type="spellStart"/>
+      <w:r>
+        <w:rPr>
+          <w:rFonts w:ascii="Times New Roman" w:hAnsi="Times New Roman"/>
+          <w:sz w:val="24"/>
+          <w:szCs w:val="24"/>
+        </w:rPr>
+        <w:t>suatu</w:t>
+      </w:r>
+      <w:proofErr w:type="spellEnd"/>
+      <w:r>
+        <w:rPr>
+          <w:rFonts w:ascii="Times New Roman" w:hAnsi="Times New Roman"/>
+          <w:sz w:val="24"/>
+          <w:szCs w:val="24"/>
+        </w:rPr>
+        <w:t xml:space="preserve"> system yang </w:t>
+      </w:r>
+      <w:proofErr w:type="spellStart"/>
+      <w:r>
+        <w:rPr>
+          <w:rFonts w:ascii="Times New Roman" w:hAnsi="Times New Roman"/>
+          <w:sz w:val="24"/>
+          <w:szCs w:val="24"/>
+        </w:rPr>
+        <w:t>dapat</w:t>
+      </w:r>
+      <w:proofErr w:type="spellEnd"/>
+      <w:r>
+        <w:rPr>
+          <w:rFonts w:ascii="Times New Roman" w:hAnsi="Times New Roman"/>
+          <w:sz w:val="24"/>
+          <w:szCs w:val="24"/>
+        </w:rPr>
+        <w:t xml:space="preserve"> </w:t>
+      </w:r>
+      <w:proofErr w:type="spellStart"/>
+      <w:r>
+        <w:rPr>
+          <w:rFonts w:ascii="Times New Roman" w:hAnsi="Times New Roman"/>
+          <w:sz w:val="24"/>
+          <w:szCs w:val="24"/>
+        </w:rPr>
+        <w:t>menentukan</w:t>
+      </w:r>
+      <w:proofErr w:type="spellEnd"/>
+      <w:r>
+        <w:rPr>
+          <w:rFonts w:ascii="Times New Roman" w:hAnsi="Times New Roman"/>
+          <w:sz w:val="24"/>
+          <w:szCs w:val="24"/>
+        </w:rPr>
+        <w:t xml:space="preserve"> </w:t>
+      </w:r>
+      <w:proofErr w:type="spellStart"/>
+      <w:r>
+        <w:rPr>
+          <w:rFonts w:ascii="Times New Roman" w:hAnsi="Times New Roman"/>
+          <w:sz w:val="24"/>
+          <w:szCs w:val="24"/>
+        </w:rPr>
+        <w:t>siapa</w:t>
+      </w:r>
+      <w:proofErr w:type="spellEnd"/>
+      <w:r>
+        <w:rPr>
+          <w:rFonts w:ascii="Times New Roman" w:hAnsi="Times New Roman"/>
+          <w:sz w:val="24"/>
+          <w:szCs w:val="24"/>
+        </w:rPr>
+        <w:t xml:space="preserve"> yang </w:t>
+      </w:r>
+      <w:proofErr w:type="spellStart"/>
+      <w:r>
+        <w:rPr>
+          <w:rFonts w:ascii="Times New Roman" w:hAnsi="Times New Roman"/>
+          <w:sz w:val="24"/>
+          <w:szCs w:val="24"/>
+        </w:rPr>
+        <w:t>mendapatkan</w:t>
+      </w:r>
+      <w:proofErr w:type="spellEnd"/>
+      <w:r>
+        <w:rPr>
+          <w:rFonts w:ascii="Times New Roman" w:hAnsi="Times New Roman"/>
+          <w:sz w:val="24"/>
+          <w:szCs w:val="24"/>
+        </w:rPr>
+        <w:t xml:space="preserve"> </w:t>
+      </w:r>
+      <w:proofErr w:type="spellStart"/>
+      <w:r>
+        <w:rPr>
+          <w:rFonts w:ascii="Times New Roman" w:hAnsi="Times New Roman"/>
+          <w:sz w:val="24"/>
+          <w:szCs w:val="24"/>
+        </w:rPr>
+        <w:t>bantuan</w:t>
+      </w:r>
+      <w:proofErr w:type="spellEnd"/>
+      <w:r>
+        <w:rPr>
+          <w:rFonts w:ascii="Times New Roman" w:hAnsi="Times New Roman"/>
+          <w:sz w:val="24"/>
+          <w:szCs w:val="24"/>
+        </w:rPr>
+        <w:t xml:space="preserve"> </w:t>
+      </w:r>
+      <w:proofErr w:type="spellStart"/>
+      <w:r>
+        <w:rPr>
+          <w:rFonts w:ascii="Times New Roman" w:hAnsi="Times New Roman"/>
+          <w:sz w:val="24"/>
+          <w:szCs w:val="24"/>
+        </w:rPr>
+        <w:t>bedah</w:t>
+      </w:r>
+      <w:proofErr w:type="spellEnd"/>
+      <w:r>
+        <w:rPr>
+          <w:rFonts w:ascii="Times New Roman" w:hAnsi="Times New Roman"/>
+          <w:sz w:val="24"/>
+          <w:szCs w:val="24"/>
+        </w:rPr>
+        <w:t xml:space="preserve"> </w:t>
+      </w:r>
+      <w:proofErr w:type="spellStart"/>
+      <w:r>
+        <w:rPr>
+          <w:rFonts w:ascii="Times New Roman" w:hAnsi="Times New Roman"/>
+          <w:sz w:val="24"/>
+          <w:szCs w:val="24"/>
+        </w:rPr>
+        <w:t>rumah</w:t>
+      </w:r>
+      <w:proofErr w:type="spellEnd"/>
+      <w:r>
+        <w:rPr>
+          <w:rFonts w:ascii="Times New Roman" w:hAnsi="Times New Roman"/>
+          <w:sz w:val="24"/>
+          <w:szCs w:val="24"/>
+        </w:rPr>
+        <w:t xml:space="preserve"> (RTLH)</w:t>
+      </w:r>
+      <w:r>
+        <w:rPr>
+          <w:rFonts w:ascii="Times New Roman" w:hAnsi="Times New Roman"/>
+          <w:sz w:val="24"/>
+          <w:szCs w:val="24"/>
+        </w:rPr>
+        <w:t xml:space="preserve"> di Kelurahan </w:t>
+      </w:r>
+      <w:proofErr w:type="spellStart"/>
+      <w:r>
+        <w:rPr>
+          <w:rFonts w:ascii="Times New Roman" w:hAnsi="Times New Roman"/>
+          <w:sz w:val="24"/>
+          <w:szCs w:val="24"/>
+        </w:rPr>
+        <w:t>Krapyak</w:t>
+      </w:r>
+      <w:proofErr w:type="spellEnd"/>
+      <w:r>
+        <w:rPr>
+          <w:rFonts w:ascii="Times New Roman" w:hAnsi="Times New Roman"/>
+          <w:sz w:val="24"/>
+          <w:szCs w:val="24"/>
+        </w:rPr>
+        <w:t xml:space="preserve"> </w:t>
+      </w:r>
+      <w:proofErr w:type="spellStart"/>
+      <w:r>
+        <w:rPr>
+          <w:rFonts w:ascii="Times New Roman" w:hAnsi="Times New Roman"/>
+          <w:sz w:val="24"/>
+          <w:szCs w:val="24"/>
+        </w:rPr>
+        <w:t>dengan</w:t>
+      </w:r>
+      <w:proofErr w:type="spellEnd"/>
+      <w:r>
+        <w:rPr>
+          <w:rFonts w:ascii="Times New Roman" w:hAnsi="Times New Roman"/>
+          <w:sz w:val="24"/>
+          <w:szCs w:val="24"/>
+        </w:rPr>
+        <w:t xml:space="preserve"> </w:t>
+      </w:r>
+      <w:proofErr w:type="spellStart"/>
+      <w:r>
+        <w:rPr>
+          <w:rFonts w:ascii="Times New Roman" w:hAnsi="Times New Roman"/>
+          <w:sz w:val="24"/>
+          <w:szCs w:val="24"/>
+        </w:rPr>
+        <w:t>mengklasifikasikan</w:t>
+      </w:r>
+      <w:proofErr w:type="spellEnd"/>
+      <w:r>
+        <w:rPr>
+          <w:rFonts w:ascii="Times New Roman" w:hAnsi="Times New Roman"/>
+          <w:sz w:val="24"/>
+          <w:szCs w:val="24"/>
+        </w:rPr>
+        <w:t xml:space="preserve"> </w:t>
+      </w:r>
+      <w:proofErr w:type="spellStart"/>
+      <w:r>
+        <w:rPr>
+          <w:rFonts w:ascii="Times New Roman" w:hAnsi="Times New Roman"/>
+          <w:sz w:val="24"/>
+          <w:szCs w:val="24"/>
+        </w:rPr>
+        <w:t>hasil</w:t>
+      </w:r>
+      <w:proofErr w:type="spellEnd"/>
+      <w:r>
+        <w:rPr>
+          <w:rFonts w:ascii="Times New Roman" w:hAnsi="Times New Roman"/>
+          <w:sz w:val="24"/>
+          <w:szCs w:val="24"/>
+        </w:rPr>
+        <w:t xml:space="preserve"> “</w:t>
+      </w:r>
+      <w:proofErr w:type="spellStart"/>
+      <w:r>
+        <w:rPr>
+          <w:rFonts w:ascii="Times New Roman" w:hAnsi="Times New Roman"/>
+          <w:sz w:val="24"/>
+          <w:szCs w:val="24"/>
+        </w:rPr>
+        <w:t>Dapat</w:t>
+      </w:r>
+      <w:proofErr w:type="spellEnd"/>
+      <w:r>
+        <w:rPr>
+          <w:rFonts w:ascii="Times New Roman" w:hAnsi="Times New Roman"/>
+          <w:sz w:val="24"/>
+          <w:szCs w:val="24"/>
+        </w:rPr>
+        <w:t>” dan “</w:t>
+      </w:r>
+      <w:proofErr w:type="spellStart"/>
+      <w:r>
+        <w:rPr>
+          <w:rFonts w:ascii="Times New Roman" w:hAnsi="Times New Roman"/>
+          <w:sz w:val="24"/>
+          <w:szCs w:val="24"/>
+        </w:rPr>
+        <w:t>Tidak</w:t>
+      </w:r>
+      <w:proofErr w:type="spellEnd"/>
+      <w:r>
+        <w:rPr>
+          <w:rFonts w:ascii="Times New Roman" w:hAnsi="Times New Roman"/>
+          <w:sz w:val="24"/>
+          <w:szCs w:val="24"/>
+        </w:rPr>
+        <w:t xml:space="preserve"> </w:t>
+      </w:r>
+      <w:proofErr w:type="spellStart"/>
+      <w:r>
+        <w:rPr>
+          <w:rFonts w:ascii="Times New Roman" w:hAnsi="Times New Roman"/>
+          <w:sz w:val="24"/>
+          <w:szCs w:val="24"/>
+        </w:rPr>
+        <w:t>Dapat</w:t>
+      </w:r>
+      <w:proofErr w:type="spellEnd"/>
+      <w:r>
+        <w:rPr>
+          <w:rFonts w:ascii="Times New Roman" w:hAnsi="Times New Roman"/>
+          <w:sz w:val="24"/>
+          <w:szCs w:val="24"/>
+        </w:rPr>
+        <w:t xml:space="preserve">” </w:t>
+      </w:r>
+      <w:proofErr w:type="spellStart"/>
+      <w:r>
+        <w:rPr>
+          <w:rFonts w:ascii="Times New Roman" w:hAnsi="Times New Roman"/>
+          <w:sz w:val="24"/>
+          <w:szCs w:val="24"/>
+        </w:rPr>
+        <w:t>menggunakan</w:t>
+      </w:r>
+      <w:proofErr w:type="spellEnd"/>
+      <w:r>
+        <w:rPr>
+          <w:rFonts w:ascii="Times New Roman" w:hAnsi="Times New Roman"/>
+          <w:sz w:val="24"/>
+          <w:szCs w:val="24"/>
+        </w:rPr>
+        <w:t xml:space="preserve"> data </w:t>
+      </w:r>
+      <w:proofErr w:type="spellStart"/>
+      <w:r>
+        <w:rPr>
+          <w:rFonts w:ascii="Times New Roman" w:hAnsi="Times New Roman"/>
+          <w:sz w:val="24"/>
+          <w:szCs w:val="24"/>
+        </w:rPr>
+        <w:t>warga</w:t>
+      </w:r>
+      <w:proofErr w:type="spellEnd"/>
+      <w:r>
+        <w:rPr>
+          <w:rFonts w:ascii="Times New Roman" w:hAnsi="Times New Roman"/>
+          <w:sz w:val="24"/>
+          <w:szCs w:val="24"/>
+        </w:rPr>
+        <w:t xml:space="preserve"> miskin di Kelurahan </w:t>
+      </w:r>
+      <w:proofErr w:type="spellStart"/>
+      <w:r>
+        <w:rPr>
+          <w:rFonts w:ascii="Times New Roman" w:hAnsi="Times New Roman"/>
+          <w:sz w:val="24"/>
+          <w:szCs w:val="24"/>
+        </w:rPr>
+        <w:t>Krapyak</w:t>
+      </w:r>
+      <w:proofErr w:type="spellEnd"/>
+      <w:r>
+        <w:rPr>
+          <w:rFonts w:ascii="Times New Roman" w:hAnsi="Times New Roman"/>
+          <w:sz w:val="24"/>
+          <w:szCs w:val="24"/>
+        </w:rPr>
+        <w:t xml:space="preserve">, </w:t>
+      </w:r>
+      <w:proofErr w:type="spellStart"/>
+      <w:r>
+        <w:rPr>
+          <w:rFonts w:ascii="Times New Roman" w:hAnsi="Times New Roman"/>
+          <w:sz w:val="24"/>
+          <w:szCs w:val="24"/>
+        </w:rPr>
+        <w:t>sehingga</w:t>
+      </w:r>
+      <w:proofErr w:type="spellEnd"/>
+      <w:r>
+        <w:rPr>
+          <w:rFonts w:ascii="Times New Roman" w:hAnsi="Times New Roman"/>
+          <w:sz w:val="24"/>
+          <w:szCs w:val="24"/>
+        </w:rPr>
+        <w:t xml:space="preserve"> </w:t>
+      </w:r>
+      <w:proofErr w:type="spellStart"/>
+      <w:r>
+        <w:rPr>
+          <w:rFonts w:ascii="Times New Roman" w:hAnsi="Times New Roman"/>
+          <w:sz w:val="24"/>
+          <w:szCs w:val="24"/>
+        </w:rPr>
+        <w:t>bisa</w:t>
+      </w:r>
+      <w:proofErr w:type="spellEnd"/>
+      <w:r>
+        <w:rPr>
+          <w:rFonts w:ascii="Times New Roman" w:hAnsi="Times New Roman"/>
+          <w:sz w:val="24"/>
+          <w:szCs w:val="24"/>
+        </w:rPr>
+        <w:t xml:space="preserve"> </w:t>
+      </w:r>
+      <w:proofErr w:type="spellStart"/>
+      <w:r>
+        <w:rPr>
+          <w:rFonts w:ascii="Times New Roman" w:hAnsi="Times New Roman"/>
+          <w:sz w:val="24"/>
+          <w:szCs w:val="24"/>
+        </w:rPr>
+        <w:t>mempermudah</w:t>
+      </w:r>
+      <w:proofErr w:type="spellEnd"/>
+      <w:r>
+        <w:rPr>
+          <w:rFonts w:ascii="Times New Roman" w:hAnsi="Times New Roman"/>
+          <w:sz w:val="24"/>
+          <w:szCs w:val="24"/>
+        </w:rPr>
+        <w:t xml:space="preserve"> </w:t>
+      </w:r>
+      <w:proofErr w:type="spellStart"/>
+      <w:r>
+        <w:rPr>
+          <w:rFonts w:ascii="Times New Roman" w:hAnsi="Times New Roman"/>
+          <w:sz w:val="24"/>
+          <w:szCs w:val="24"/>
+        </w:rPr>
+        <w:t>menentukan</w:t>
+      </w:r>
+      <w:proofErr w:type="spellEnd"/>
+      <w:r>
+        <w:rPr>
+          <w:rFonts w:ascii="Times New Roman" w:hAnsi="Times New Roman"/>
+          <w:sz w:val="24"/>
+          <w:szCs w:val="24"/>
+        </w:rPr>
+        <w:t xml:space="preserve"> </w:t>
+      </w:r>
+      <w:proofErr w:type="spellStart"/>
+      <w:r>
+        <w:rPr>
+          <w:rFonts w:ascii="Times New Roman" w:hAnsi="Times New Roman"/>
+          <w:sz w:val="24"/>
+          <w:szCs w:val="24"/>
+        </w:rPr>
+        <w:t>warga</w:t>
+      </w:r>
+      <w:proofErr w:type="spellEnd"/>
+      <w:r>
+        <w:rPr>
+          <w:rFonts w:ascii="Times New Roman" w:hAnsi="Times New Roman"/>
+          <w:sz w:val="24"/>
+          <w:szCs w:val="24"/>
+        </w:rPr>
+        <w:t xml:space="preserve"> yang </w:t>
+      </w:r>
+      <w:proofErr w:type="spellStart"/>
+      <w:r>
+        <w:rPr>
+          <w:rFonts w:ascii="Times New Roman" w:hAnsi="Times New Roman"/>
+          <w:sz w:val="24"/>
+          <w:szCs w:val="24"/>
+        </w:rPr>
+        <w:t>berhak</w:t>
+      </w:r>
+      <w:proofErr w:type="spellEnd"/>
+      <w:r>
+        <w:rPr>
+          <w:rFonts w:ascii="Times New Roman" w:hAnsi="Times New Roman"/>
+          <w:sz w:val="24"/>
+          <w:szCs w:val="24"/>
+        </w:rPr>
+        <w:t xml:space="preserve"> </w:t>
+      </w:r>
+      <w:proofErr w:type="spellStart"/>
+      <w:r>
+        <w:rPr>
+          <w:rFonts w:ascii="Times New Roman" w:hAnsi="Times New Roman"/>
+          <w:sz w:val="24"/>
+          <w:szCs w:val="24"/>
+        </w:rPr>
+        <w:t>menerima</w:t>
+      </w:r>
+      <w:proofErr w:type="spellEnd"/>
+      <w:r>
+        <w:rPr>
+          <w:rFonts w:ascii="Times New Roman" w:hAnsi="Times New Roman"/>
+          <w:sz w:val="24"/>
+          <w:szCs w:val="24"/>
+        </w:rPr>
+        <w:t xml:space="preserve"> </w:t>
+      </w:r>
+      <w:proofErr w:type="spellStart"/>
+      <w:r>
+        <w:rPr>
+          <w:rFonts w:ascii="Times New Roman" w:hAnsi="Times New Roman"/>
+          <w:sz w:val="24"/>
+          <w:szCs w:val="24"/>
+        </w:rPr>
+        <w:t>bantuan</w:t>
+      </w:r>
+      <w:proofErr w:type="spellEnd"/>
+      <w:r>
+        <w:rPr>
+          <w:rFonts w:ascii="Times New Roman" w:hAnsi="Times New Roman"/>
+          <w:sz w:val="24"/>
+          <w:szCs w:val="24"/>
+        </w:rPr>
+        <w:t xml:space="preserve"> </w:t>
+      </w:r>
+      <w:proofErr w:type="spellStart"/>
+      <w:r>
+        <w:rPr>
+          <w:rFonts w:ascii="Times New Roman" w:hAnsi="Times New Roman"/>
+          <w:sz w:val="24"/>
+          <w:szCs w:val="24"/>
+        </w:rPr>
+        <w:t>dengan</w:t>
+      </w:r>
+      <w:proofErr w:type="spellEnd"/>
+      <w:r>
+        <w:rPr>
+          <w:rFonts w:ascii="Times New Roman" w:hAnsi="Times New Roman"/>
+          <w:sz w:val="24"/>
+          <w:szCs w:val="24"/>
+        </w:rPr>
+        <w:t xml:space="preserve"> </w:t>
+      </w:r>
+      <w:proofErr w:type="spellStart"/>
+      <w:r>
+        <w:rPr>
+          <w:rFonts w:ascii="Times New Roman" w:hAnsi="Times New Roman"/>
+          <w:sz w:val="24"/>
+          <w:szCs w:val="24"/>
+        </w:rPr>
+        <w:t>menggunakan</w:t>
+      </w:r>
+      <w:proofErr w:type="spellEnd"/>
+      <w:r>
+        <w:rPr>
+          <w:rFonts w:ascii="Times New Roman" w:hAnsi="Times New Roman"/>
+          <w:sz w:val="24"/>
+          <w:szCs w:val="24"/>
+        </w:rPr>
+        <w:t xml:space="preserve"> </w:t>
+      </w:r>
+      <w:proofErr w:type="spellStart"/>
+      <w:r>
+        <w:rPr>
+          <w:rFonts w:ascii="Times New Roman" w:hAnsi="Times New Roman"/>
+          <w:sz w:val="24"/>
+          <w:szCs w:val="24"/>
+        </w:rPr>
+        <w:t>metode</w:t>
+      </w:r>
+      <w:proofErr w:type="spellEnd"/>
+      <w:r>
+        <w:rPr>
+          <w:rFonts w:ascii="Times New Roman" w:hAnsi="Times New Roman"/>
+          <w:sz w:val="24"/>
+          <w:szCs w:val="24"/>
+        </w:rPr>
+        <w:t xml:space="preserve"> </w:t>
+      </w:r>
+      <w:proofErr w:type="spellStart"/>
+      <w:r>
+        <w:rPr>
+          <w:rFonts w:ascii="Times New Roman" w:hAnsi="Times New Roman"/>
+          <w:sz w:val="24"/>
+          <w:szCs w:val="24"/>
+        </w:rPr>
+        <w:t>klasifikasi</w:t>
+      </w:r>
+      <w:proofErr w:type="spellEnd"/>
+      <w:r>
+        <w:rPr>
+          <w:rFonts w:ascii="Times New Roman" w:hAnsi="Times New Roman"/>
+          <w:sz w:val="24"/>
+          <w:szCs w:val="24"/>
+        </w:rPr>
+        <w:t xml:space="preserve"> </w:t>
+      </w:r>
+      <w:r>
+        <w:rPr>
+          <w:rFonts w:ascii="Times New Roman" w:hAnsi="Times New Roman"/>
+          <w:i/>
+          <w:sz w:val="24"/>
+          <w:szCs w:val="24"/>
+        </w:rPr>
+        <w:t>Naïve Bayes.</w:t>
+      </w:r>
+      <w:bookmarkEnd w:id="7"/>
+    </w:p>
+    <w:p>
+      <w:pPr>
+        <w:pStyle w:val="ListParagraph"/>
+        <w:spacing w:after="0" w:line="360" w:lineRule="auto"/>
+        <w:ind w:left="567" w:firstLine="709"/>
+        <w:jc w:val="both"/>
+        <w:rPr>
+          <w:rFonts w:ascii="Times New Roman" w:hAnsi="Times New Roman"/>
+          <w:i/>
+          <w:sz w:val="24"/>
+          <w:szCs w:val="24"/>
+        </w:rPr>
+      </w:pPr>
+    </w:p>
+    <w:p>
+      <w:pPr>
+        <w:pStyle w:val="ListParagraph"/>
+        <w:spacing w:after="0" w:line="360" w:lineRule="auto"/>
+        <w:ind w:left="567" w:firstLine="709"/>
+        <w:jc w:val="both"/>
+        <w:rPr>
           <w:rFonts w:ascii="Times New Roman" w:hAnsi="Times New Roman" w:cs="Times New Roman"/>
           <w:sz w:val="24"/>
           <w:szCs w:val="24"/>
           <w:lang w:val="id-ID"/>
         </w:rPr>
       </w:pPr>
-      <w:bookmarkStart w:id="7" w:name="_Hlk28460740"/>
-      <w:proofErr w:type="spellStart"/>
-      <w:r>
-        <w:rPr>
-          <w:rFonts w:ascii="Times New Roman" w:hAnsi="Times New Roman"/>
-          <w:sz w:val="24"/>
-          <w:szCs w:val="24"/>
-        </w:rPr>
-        <w:t>Tujuan</w:t>
-      </w:r>
-      <w:proofErr w:type="spellEnd"/>
-      <w:r>
-        <w:rPr>
-          <w:rFonts w:ascii="Times New Roman" w:hAnsi="Times New Roman"/>
-          <w:sz w:val="24"/>
-          <w:szCs w:val="24"/>
-        </w:rPr>
-        <w:t xml:space="preserve"> yang </w:t>
-      </w:r>
-      <w:proofErr w:type="spellStart"/>
-      <w:r>
-        <w:rPr>
-          <w:rFonts w:ascii="Times New Roman" w:hAnsi="Times New Roman"/>
-          <w:sz w:val="24"/>
-          <w:szCs w:val="24"/>
-        </w:rPr>
-        <w:t>ingin</w:t>
-      </w:r>
-      <w:proofErr w:type="spellEnd"/>
-      <w:r>
-        <w:rPr>
-          <w:rFonts w:ascii="Times New Roman" w:hAnsi="Times New Roman"/>
-          <w:sz w:val="24"/>
-          <w:szCs w:val="24"/>
-        </w:rPr>
-        <w:t xml:space="preserve"> </w:t>
-      </w:r>
-      <w:proofErr w:type="spellStart"/>
-      <w:r>
-        <w:rPr>
-          <w:rFonts w:ascii="Times New Roman" w:hAnsi="Times New Roman"/>
-          <w:sz w:val="24"/>
-          <w:szCs w:val="24"/>
-        </w:rPr>
-        <w:t>dicapai</w:t>
-      </w:r>
-      <w:proofErr w:type="spellEnd"/>
-      <w:r>
-        <w:rPr>
-          <w:rFonts w:ascii="Times New Roman" w:hAnsi="Times New Roman"/>
-          <w:sz w:val="24"/>
-          <w:szCs w:val="24"/>
-        </w:rPr>
-        <w:t xml:space="preserve"> </w:t>
-      </w:r>
-      <w:proofErr w:type="spellStart"/>
-      <w:r>
-        <w:rPr>
-          <w:rFonts w:ascii="Times New Roman" w:hAnsi="Times New Roman"/>
-          <w:sz w:val="24"/>
-          <w:szCs w:val="24"/>
-        </w:rPr>
-        <w:t>dalam</w:t>
-      </w:r>
-      <w:proofErr w:type="spellEnd"/>
-      <w:r>
-        <w:rPr>
-          <w:rFonts w:ascii="Times New Roman" w:hAnsi="Times New Roman"/>
-          <w:sz w:val="24"/>
-          <w:szCs w:val="24"/>
-        </w:rPr>
-        <w:t xml:space="preserve"> </w:t>
-      </w:r>
-      <w:proofErr w:type="spellStart"/>
-      <w:r>
-        <w:rPr>
-          <w:rFonts w:ascii="Times New Roman" w:hAnsi="Times New Roman"/>
-          <w:sz w:val="24"/>
-          <w:szCs w:val="24"/>
-        </w:rPr>
-        <w:t>tugas</w:t>
-      </w:r>
-      <w:proofErr w:type="spellEnd"/>
-      <w:r>
-        <w:rPr>
-          <w:rFonts w:ascii="Times New Roman" w:hAnsi="Times New Roman"/>
-          <w:sz w:val="24"/>
-          <w:szCs w:val="24"/>
-        </w:rPr>
-        <w:t xml:space="preserve"> </w:t>
-      </w:r>
-      <w:proofErr w:type="spellStart"/>
-      <w:r>
-        <w:rPr>
-          <w:rFonts w:ascii="Times New Roman" w:hAnsi="Times New Roman"/>
-          <w:sz w:val="24"/>
-          <w:szCs w:val="24"/>
-        </w:rPr>
-        <w:t>akhir</w:t>
-      </w:r>
-      <w:proofErr w:type="spellEnd"/>
-      <w:r>
-        <w:rPr>
-          <w:rFonts w:ascii="Times New Roman" w:hAnsi="Times New Roman"/>
-          <w:sz w:val="24"/>
-          <w:szCs w:val="24"/>
-        </w:rPr>
-        <w:t xml:space="preserve"> </w:t>
-      </w:r>
-      <w:proofErr w:type="spellStart"/>
-      <w:r>
-        <w:rPr>
-          <w:rFonts w:ascii="Times New Roman" w:hAnsi="Times New Roman"/>
-          <w:sz w:val="24"/>
-          <w:szCs w:val="24"/>
-        </w:rPr>
-        <w:t>ini</w:t>
-      </w:r>
-      <w:proofErr w:type="spellEnd"/>
-      <w:r>
-        <w:rPr>
-          <w:rFonts w:ascii="Times New Roman" w:hAnsi="Times New Roman"/>
-          <w:sz w:val="24"/>
-          <w:szCs w:val="24"/>
-        </w:rPr>
-        <w:t xml:space="preserve"> </w:t>
-      </w:r>
-      <w:proofErr w:type="spellStart"/>
-      <w:r>
-        <w:rPr>
-          <w:rFonts w:ascii="Times New Roman" w:hAnsi="Times New Roman"/>
-          <w:sz w:val="24"/>
-          <w:szCs w:val="24"/>
-        </w:rPr>
-        <w:t>adalah</w:t>
-      </w:r>
-      <w:proofErr w:type="spellEnd"/>
-      <w:r>
-        <w:rPr>
-          <w:rFonts w:ascii="Times New Roman" w:hAnsi="Times New Roman"/>
-          <w:sz w:val="24"/>
-          <w:szCs w:val="24"/>
-        </w:rPr>
-        <w:t xml:space="preserve"> </w:t>
-      </w:r>
-      <w:proofErr w:type="spellStart"/>
-      <w:r>
-        <w:rPr>
-          <w:rFonts w:ascii="Times New Roman" w:hAnsi="Times New Roman"/>
-          <w:sz w:val="24"/>
-          <w:szCs w:val="24"/>
-        </w:rPr>
-        <w:t>membangun</w:t>
-      </w:r>
-      <w:proofErr w:type="spellEnd"/>
-      <w:r>
-        <w:rPr>
-          <w:rFonts w:ascii="Times New Roman" w:hAnsi="Times New Roman"/>
-          <w:sz w:val="24"/>
-          <w:szCs w:val="24"/>
-        </w:rPr>
-        <w:t xml:space="preserve"> </w:t>
-      </w:r>
-      <w:proofErr w:type="spellStart"/>
-      <w:r>
-        <w:rPr>
-          <w:rFonts w:ascii="Times New Roman" w:hAnsi="Times New Roman"/>
-          <w:sz w:val="24"/>
-          <w:szCs w:val="24"/>
-        </w:rPr>
-        <w:t>suatu</w:t>
-      </w:r>
-      <w:proofErr w:type="spellEnd"/>
-      <w:r>
-        <w:rPr>
-          <w:rFonts w:ascii="Times New Roman" w:hAnsi="Times New Roman"/>
-          <w:sz w:val="24"/>
-          <w:szCs w:val="24"/>
-        </w:rPr>
-        <w:t xml:space="preserve"> system yang </w:t>
-      </w:r>
-      <w:proofErr w:type="spellStart"/>
-      <w:r>
-        <w:rPr>
-          <w:rFonts w:ascii="Times New Roman" w:hAnsi="Times New Roman"/>
-          <w:sz w:val="24"/>
-          <w:szCs w:val="24"/>
-        </w:rPr>
-        <w:t>dapat</w:t>
-      </w:r>
-      <w:proofErr w:type="spellEnd"/>
-      <w:r>
-        <w:rPr>
-          <w:rFonts w:ascii="Times New Roman" w:hAnsi="Times New Roman"/>
-          <w:sz w:val="24"/>
-          <w:szCs w:val="24"/>
-        </w:rPr>
-        <w:t xml:space="preserve"> </w:t>
-      </w:r>
-      <w:proofErr w:type="spellStart"/>
-      <w:r>
-        <w:rPr>
-          <w:rFonts w:ascii="Times New Roman" w:hAnsi="Times New Roman"/>
-          <w:sz w:val="24"/>
-          <w:szCs w:val="24"/>
-        </w:rPr>
-        <w:t>menentukan</w:t>
-      </w:r>
-      <w:proofErr w:type="spellEnd"/>
-      <w:r>
-        <w:rPr>
-          <w:rFonts w:ascii="Times New Roman" w:hAnsi="Times New Roman"/>
-          <w:sz w:val="24"/>
-          <w:szCs w:val="24"/>
-        </w:rPr>
-        <w:t xml:space="preserve"> </w:t>
-      </w:r>
-      <w:proofErr w:type="spellStart"/>
-      <w:r>
-        <w:rPr>
-          <w:rFonts w:ascii="Times New Roman" w:hAnsi="Times New Roman"/>
-          <w:sz w:val="24"/>
-          <w:szCs w:val="24"/>
-        </w:rPr>
-        <w:t>siapa</w:t>
-      </w:r>
-      <w:proofErr w:type="spellEnd"/>
-      <w:r>
-        <w:rPr>
-          <w:rFonts w:ascii="Times New Roman" w:hAnsi="Times New Roman"/>
-          <w:sz w:val="24"/>
-          <w:szCs w:val="24"/>
-        </w:rPr>
-        <w:t xml:space="preserve"> yang </w:t>
-      </w:r>
-      <w:proofErr w:type="spellStart"/>
-      <w:r>
-        <w:rPr>
-          <w:rFonts w:ascii="Times New Roman" w:hAnsi="Times New Roman"/>
-          <w:sz w:val="24"/>
-          <w:szCs w:val="24"/>
-        </w:rPr>
-        <w:t>mendapatkan</w:t>
-      </w:r>
-      <w:proofErr w:type="spellEnd"/>
-      <w:r>
-        <w:rPr>
-          <w:rFonts w:ascii="Times New Roman" w:hAnsi="Times New Roman"/>
-          <w:sz w:val="24"/>
-          <w:szCs w:val="24"/>
-        </w:rPr>
-        <w:t xml:space="preserve"> </w:t>
-      </w:r>
-      <w:proofErr w:type="spellStart"/>
-      <w:r>
-        <w:rPr>
-          <w:rFonts w:ascii="Times New Roman" w:hAnsi="Times New Roman"/>
-          <w:sz w:val="24"/>
-          <w:szCs w:val="24"/>
-        </w:rPr>
-        <w:t>bantuan</w:t>
-      </w:r>
-      <w:proofErr w:type="spellEnd"/>
-      <w:r>
-        <w:rPr>
-          <w:rFonts w:ascii="Times New Roman" w:hAnsi="Times New Roman"/>
-          <w:sz w:val="24"/>
-          <w:szCs w:val="24"/>
-        </w:rPr>
-        <w:t xml:space="preserve"> </w:t>
-      </w:r>
-      <w:proofErr w:type="spellStart"/>
-      <w:r>
-        <w:rPr>
-          <w:rFonts w:ascii="Times New Roman" w:hAnsi="Times New Roman"/>
-          <w:sz w:val="24"/>
-          <w:szCs w:val="24"/>
-        </w:rPr>
-        <w:t>bedah</w:t>
-      </w:r>
-      <w:proofErr w:type="spellEnd"/>
-      <w:r>
-        <w:rPr>
-          <w:rFonts w:ascii="Times New Roman" w:hAnsi="Times New Roman"/>
-          <w:sz w:val="24"/>
-          <w:szCs w:val="24"/>
-        </w:rPr>
-        <w:t xml:space="preserve"> </w:t>
-      </w:r>
-      <w:proofErr w:type="spellStart"/>
-      <w:r>
-        <w:rPr>
-          <w:rFonts w:ascii="Times New Roman" w:hAnsi="Times New Roman"/>
-          <w:sz w:val="24"/>
-          <w:szCs w:val="24"/>
-        </w:rPr>
-        <w:t>rumah</w:t>
-      </w:r>
-      <w:proofErr w:type="spellEnd"/>
-      <w:r>
-        <w:rPr>
-          <w:rFonts w:ascii="Times New Roman" w:hAnsi="Times New Roman"/>
-          <w:sz w:val="24"/>
-          <w:szCs w:val="24"/>
-        </w:rPr>
-        <w:t xml:space="preserve"> (RTLH)</w:t>
-      </w:r>
-      <w:r>
-        <w:rPr>
-          <w:rFonts w:ascii="Times New Roman" w:hAnsi="Times New Roman"/>
-          <w:sz w:val="24"/>
-          <w:szCs w:val="24"/>
-        </w:rPr>
-        <w:t xml:space="preserve"> di Kelurahan </w:t>
-      </w:r>
-      <w:proofErr w:type="spellStart"/>
-      <w:r>
-        <w:rPr>
-          <w:rFonts w:ascii="Times New Roman" w:hAnsi="Times New Roman"/>
-          <w:sz w:val="24"/>
-          <w:szCs w:val="24"/>
-        </w:rPr>
-        <w:t>Krapyak</w:t>
-      </w:r>
-      <w:proofErr w:type="spellEnd"/>
-      <w:r>
-        <w:rPr>
-          <w:rFonts w:ascii="Times New Roman" w:hAnsi="Times New Roman"/>
-          <w:sz w:val="24"/>
-          <w:szCs w:val="24"/>
-        </w:rPr>
-        <w:t xml:space="preserve"> </w:t>
-      </w:r>
-      <w:proofErr w:type="spellStart"/>
-      <w:r>
-        <w:rPr>
-          <w:rFonts w:ascii="Times New Roman" w:hAnsi="Times New Roman"/>
-          <w:sz w:val="24"/>
-          <w:szCs w:val="24"/>
-        </w:rPr>
-        <w:t>dengan</w:t>
-      </w:r>
-      <w:proofErr w:type="spellEnd"/>
-      <w:r>
-        <w:rPr>
-          <w:rFonts w:ascii="Times New Roman" w:hAnsi="Times New Roman"/>
-          <w:sz w:val="24"/>
-          <w:szCs w:val="24"/>
-        </w:rPr>
-        <w:t xml:space="preserve"> </w:t>
-      </w:r>
-      <w:proofErr w:type="spellStart"/>
-      <w:r>
-        <w:rPr>
-          <w:rFonts w:ascii="Times New Roman" w:hAnsi="Times New Roman"/>
-          <w:sz w:val="24"/>
-          <w:szCs w:val="24"/>
-        </w:rPr>
-        <w:t>mengklasifikasikan</w:t>
-      </w:r>
-      <w:proofErr w:type="spellEnd"/>
-      <w:r>
-        <w:rPr>
-          <w:rFonts w:ascii="Times New Roman" w:hAnsi="Times New Roman"/>
-          <w:sz w:val="24"/>
-          <w:szCs w:val="24"/>
-        </w:rPr>
-        <w:t xml:space="preserve"> </w:t>
-      </w:r>
-      <w:proofErr w:type="spellStart"/>
-      <w:r>
-        <w:rPr>
-          <w:rFonts w:ascii="Times New Roman" w:hAnsi="Times New Roman"/>
-          <w:sz w:val="24"/>
-          <w:szCs w:val="24"/>
-        </w:rPr>
-        <w:t>hasil</w:t>
-      </w:r>
-      <w:proofErr w:type="spellEnd"/>
-      <w:r>
-        <w:rPr>
-          <w:rFonts w:ascii="Times New Roman" w:hAnsi="Times New Roman"/>
-          <w:sz w:val="24"/>
-          <w:szCs w:val="24"/>
-        </w:rPr>
-        <w:t xml:space="preserve"> “</w:t>
-      </w:r>
-      <w:proofErr w:type="spellStart"/>
-      <w:r>
-        <w:rPr>
-          <w:rFonts w:ascii="Times New Roman" w:hAnsi="Times New Roman"/>
-          <w:sz w:val="24"/>
-          <w:szCs w:val="24"/>
-        </w:rPr>
-        <w:t>Dapat</w:t>
-      </w:r>
-      <w:proofErr w:type="spellEnd"/>
-      <w:r>
-        <w:rPr>
-          <w:rFonts w:ascii="Times New Roman" w:hAnsi="Times New Roman"/>
-          <w:sz w:val="24"/>
-          <w:szCs w:val="24"/>
-        </w:rPr>
-        <w:t>” dan “</w:t>
-      </w:r>
-      <w:proofErr w:type="spellStart"/>
-      <w:r>
-        <w:rPr>
-          <w:rFonts w:ascii="Times New Roman" w:hAnsi="Times New Roman"/>
-          <w:sz w:val="24"/>
-          <w:szCs w:val="24"/>
-        </w:rPr>
-        <w:t>Tidak</w:t>
-      </w:r>
-      <w:proofErr w:type="spellEnd"/>
-      <w:r>
-        <w:rPr>
-          <w:rFonts w:ascii="Times New Roman" w:hAnsi="Times New Roman"/>
-          <w:sz w:val="24"/>
-          <w:szCs w:val="24"/>
-        </w:rPr>
-        <w:t xml:space="preserve"> </w:t>
-      </w:r>
-      <w:proofErr w:type="spellStart"/>
-      <w:r>
-        <w:rPr>
-          <w:rFonts w:ascii="Times New Roman" w:hAnsi="Times New Roman"/>
-          <w:sz w:val="24"/>
-          <w:szCs w:val="24"/>
-        </w:rPr>
-        <w:t>Dapat</w:t>
-      </w:r>
-      <w:proofErr w:type="spellEnd"/>
-      <w:r>
-        <w:rPr>
-          <w:rFonts w:ascii="Times New Roman" w:hAnsi="Times New Roman"/>
-          <w:sz w:val="24"/>
-          <w:szCs w:val="24"/>
-        </w:rPr>
-        <w:t xml:space="preserve">” </w:t>
-      </w:r>
-      <w:proofErr w:type="spellStart"/>
-      <w:r>
-        <w:rPr>
-          <w:rFonts w:ascii="Times New Roman" w:hAnsi="Times New Roman"/>
-          <w:sz w:val="24"/>
-          <w:szCs w:val="24"/>
-        </w:rPr>
-        <w:t>menggunakan</w:t>
-      </w:r>
-      <w:proofErr w:type="spellEnd"/>
-      <w:r>
-        <w:rPr>
-          <w:rFonts w:ascii="Times New Roman" w:hAnsi="Times New Roman"/>
-          <w:sz w:val="24"/>
-          <w:szCs w:val="24"/>
-        </w:rPr>
-        <w:t xml:space="preserve"> data </w:t>
-      </w:r>
-      <w:proofErr w:type="spellStart"/>
-      <w:r>
-        <w:rPr>
-          <w:rFonts w:ascii="Times New Roman" w:hAnsi="Times New Roman"/>
-          <w:sz w:val="24"/>
-          <w:szCs w:val="24"/>
-        </w:rPr>
-        <w:t>warga</w:t>
-      </w:r>
-      <w:proofErr w:type="spellEnd"/>
-      <w:r>
-        <w:rPr>
-          <w:rFonts w:ascii="Times New Roman" w:hAnsi="Times New Roman"/>
-          <w:sz w:val="24"/>
-          <w:szCs w:val="24"/>
-        </w:rPr>
-        <w:t xml:space="preserve"> miskin di Kelurahan </w:t>
-      </w:r>
-      <w:proofErr w:type="spellStart"/>
-      <w:r>
-        <w:rPr>
-          <w:rFonts w:ascii="Times New Roman" w:hAnsi="Times New Roman"/>
-          <w:sz w:val="24"/>
-          <w:szCs w:val="24"/>
-        </w:rPr>
-        <w:t>Krapyak</w:t>
-      </w:r>
-      <w:proofErr w:type="spellEnd"/>
-      <w:r>
-        <w:rPr>
-          <w:rFonts w:ascii="Times New Roman" w:hAnsi="Times New Roman"/>
-          <w:sz w:val="24"/>
-          <w:szCs w:val="24"/>
-        </w:rPr>
-        <w:t xml:space="preserve">, </w:t>
-      </w:r>
-      <w:proofErr w:type="spellStart"/>
-      <w:r>
-        <w:rPr>
-          <w:rFonts w:ascii="Times New Roman" w:hAnsi="Times New Roman"/>
-          <w:sz w:val="24"/>
-          <w:szCs w:val="24"/>
-        </w:rPr>
-        <w:t>sehingga</w:t>
-      </w:r>
-      <w:proofErr w:type="spellEnd"/>
-      <w:r>
-        <w:rPr>
-          <w:rFonts w:ascii="Times New Roman" w:hAnsi="Times New Roman"/>
-          <w:sz w:val="24"/>
-          <w:szCs w:val="24"/>
-        </w:rPr>
-        <w:t xml:space="preserve"> </w:t>
-      </w:r>
-      <w:proofErr w:type="spellStart"/>
-      <w:r>
-        <w:rPr>
-          <w:rFonts w:ascii="Times New Roman" w:hAnsi="Times New Roman"/>
-          <w:sz w:val="24"/>
-          <w:szCs w:val="24"/>
-        </w:rPr>
-        <w:t>bisa</w:t>
-      </w:r>
-      <w:proofErr w:type="spellEnd"/>
-      <w:r>
-        <w:rPr>
-          <w:rFonts w:ascii="Times New Roman" w:hAnsi="Times New Roman"/>
-          <w:sz w:val="24"/>
-          <w:szCs w:val="24"/>
-        </w:rPr>
-        <w:t xml:space="preserve"> </w:t>
-      </w:r>
-      <w:proofErr w:type="spellStart"/>
-      <w:r>
-        <w:rPr>
-          <w:rFonts w:ascii="Times New Roman" w:hAnsi="Times New Roman"/>
-          <w:sz w:val="24"/>
-          <w:szCs w:val="24"/>
-        </w:rPr>
-        <w:t>mempermudah</w:t>
-      </w:r>
-      <w:proofErr w:type="spellEnd"/>
-      <w:r>
-        <w:rPr>
-          <w:rFonts w:ascii="Times New Roman" w:hAnsi="Times New Roman"/>
-          <w:sz w:val="24"/>
-          <w:szCs w:val="24"/>
-        </w:rPr>
-        <w:t xml:space="preserve"> </w:t>
-      </w:r>
-      <w:proofErr w:type="spellStart"/>
-      <w:r>
-        <w:rPr>
-          <w:rFonts w:ascii="Times New Roman" w:hAnsi="Times New Roman"/>
-          <w:sz w:val="24"/>
-          <w:szCs w:val="24"/>
-        </w:rPr>
-        <w:t>menentukan</w:t>
-      </w:r>
-      <w:proofErr w:type="spellEnd"/>
-      <w:r>
-        <w:rPr>
-          <w:rFonts w:ascii="Times New Roman" w:hAnsi="Times New Roman"/>
-          <w:sz w:val="24"/>
-          <w:szCs w:val="24"/>
-        </w:rPr>
-        <w:t xml:space="preserve"> </w:t>
-      </w:r>
-      <w:proofErr w:type="spellStart"/>
-      <w:r>
-        <w:rPr>
-          <w:rFonts w:ascii="Times New Roman" w:hAnsi="Times New Roman"/>
-          <w:sz w:val="24"/>
-          <w:szCs w:val="24"/>
-        </w:rPr>
-        <w:t>warga</w:t>
-      </w:r>
-      <w:proofErr w:type="spellEnd"/>
-      <w:r>
-        <w:rPr>
-          <w:rFonts w:ascii="Times New Roman" w:hAnsi="Times New Roman"/>
-          <w:sz w:val="24"/>
-          <w:szCs w:val="24"/>
-        </w:rPr>
-        <w:t xml:space="preserve"> yang </w:t>
-      </w:r>
-      <w:proofErr w:type="spellStart"/>
-      <w:r>
-        <w:rPr>
-          <w:rFonts w:ascii="Times New Roman" w:hAnsi="Times New Roman"/>
-          <w:sz w:val="24"/>
-          <w:szCs w:val="24"/>
-        </w:rPr>
-        <w:t>berhak</w:t>
-      </w:r>
-      <w:proofErr w:type="spellEnd"/>
-      <w:r>
-        <w:rPr>
-          <w:rFonts w:ascii="Times New Roman" w:hAnsi="Times New Roman"/>
-          <w:sz w:val="24"/>
-          <w:szCs w:val="24"/>
-        </w:rPr>
-        <w:t xml:space="preserve"> </w:t>
-      </w:r>
-      <w:proofErr w:type="spellStart"/>
-      <w:r>
-        <w:rPr>
-          <w:rFonts w:ascii="Times New Roman" w:hAnsi="Times New Roman"/>
-          <w:sz w:val="24"/>
-          <w:szCs w:val="24"/>
-        </w:rPr>
-        <w:t>menerima</w:t>
-      </w:r>
-      <w:proofErr w:type="spellEnd"/>
-      <w:r>
-        <w:rPr>
-          <w:rFonts w:ascii="Times New Roman" w:hAnsi="Times New Roman"/>
-          <w:sz w:val="24"/>
-          <w:szCs w:val="24"/>
-        </w:rPr>
-        <w:t xml:space="preserve"> </w:t>
-      </w:r>
-      <w:proofErr w:type="spellStart"/>
-      <w:r>
-        <w:rPr>
-          <w:rFonts w:ascii="Times New Roman" w:hAnsi="Times New Roman"/>
-          <w:sz w:val="24"/>
-          <w:szCs w:val="24"/>
-        </w:rPr>
-        <w:t>bantuan</w:t>
-      </w:r>
-      <w:proofErr w:type="spellEnd"/>
-      <w:r>
-        <w:rPr>
-          <w:rFonts w:ascii="Times New Roman" w:hAnsi="Times New Roman"/>
-          <w:sz w:val="24"/>
-          <w:szCs w:val="24"/>
-        </w:rPr>
-        <w:t xml:space="preserve"> </w:t>
-      </w:r>
-      <w:proofErr w:type="spellStart"/>
-      <w:r>
-        <w:rPr>
-          <w:rFonts w:ascii="Times New Roman" w:hAnsi="Times New Roman"/>
-          <w:sz w:val="24"/>
-          <w:szCs w:val="24"/>
-        </w:rPr>
-        <w:t>dengan</w:t>
-      </w:r>
-      <w:proofErr w:type="spellEnd"/>
-      <w:r>
-        <w:rPr>
-          <w:rFonts w:ascii="Times New Roman" w:hAnsi="Times New Roman"/>
-          <w:sz w:val="24"/>
-          <w:szCs w:val="24"/>
-        </w:rPr>
-        <w:t xml:space="preserve"> </w:t>
-      </w:r>
-      <w:proofErr w:type="spellStart"/>
-      <w:r>
-        <w:rPr>
-          <w:rFonts w:ascii="Times New Roman" w:hAnsi="Times New Roman"/>
-          <w:sz w:val="24"/>
-          <w:szCs w:val="24"/>
-        </w:rPr>
-        <w:t>menggunakan</w:t>
-      </w:r>
-      <w:proofErr w:type="spellEnd"/>
-      <w:r>
-        <w:rPr>
-          <w:rFonts w:ascii="Times New Roman" w:hAnsi="Times New Roman"/>
-          <w:sz w:val="24"/>
-          <w:szCs w:val="24"/>
-        </w:rPr>
-        <w:t xml:space="preserve"> </w:t>
-      </w:r>
-      <w:proofErr w:type="spellStart"/>
-      <w:r>
-        <w:rPr>
-          <w:rFonts w:ascii="Times New Roman" w:hAnsi="Times New Roman"/>
-          <w:sz w:val="24"/>
-          <w:szCs w:val="24"/>
-        </w:rPr>
-        <w:t>metode</w:t>
-      </w:r>
-      <w:proofErr w:type="spellEnd"/>
-      <w:r>
-        <w:rPr>
-          <w:rFonts w:ascii="Times New Roman" w:hAnsi="Times New Roman"/>
-          <w:sz w:val="24"/>
-          <w:szCs w:val="24"/>
-        </w:rPr>
-        <w:t xml:space="preserve"> </w:t>
-      </w:r>
-      <w:proofErr w:type="spellStart"/>
-      <w:r>
-        <w:rPr>
-          <w:rFonts w:ascii="Times New Roman" w:hAnsi="Times New Roman"/>
-          <w:sz w:val="24"/>
-          <w:szCs w:val="24"/>
-        </w:rPr>
-        <w:t>klasifikasi</w:t>
-      </w:r>
-      <w:proofErr w:type="spellEnd"/>
-      <w:r>
-        <w:rPr>
-          <w:rFonts w:ascii="Times New Roman" w:hAnsi="Times New Roman"/>
-          <w:sz w:val="24"/>
-          <w:szCs w:val="24"/>
-        </w:rPr>
-        <w:t xml:space="preserve"> </w:t>
-      </w:r>
-      <w:r>
-        <w:rPr>
-          <w:rFonts w:ascii="Times New Roman" w:hAnsi="Times New Roman"/>
-          <w:i/>
-          <w:sz w:val="24"/>
-          <w:szCs w:val="24"/>
-        </w:rPr>
-        <w:t>Naïve Bayes.</w:t>
-      </w:r>
-      <w:bookmarkEnd w:id="7"/>
     </w:p>
     <w:p>
       <w:pPr>
@@ -12406,6 +12767,7 @@
           <w:sz w:val="24"/>
           <w:szCs w:val="24"/>
         </w:rPr>
+        <w:lastRenderedPageBreak/>
         <w:t>Manfaat</w:t>
       </w:r>
       <w:proofErr w:type="spellEnd"/>
@@ -12430,6 +12792,8 @@
         </w:rPr>
         <w:t>Tugas</w:t>
       </w:r>
+      <w:bookmarkStart w:id="8" w:name="_GoBack"/>
+      <w:bookmarkEnd w:id="8"/>
       <w:proofErr w:type="spellEnd"/>
       <w:r>
         <w:rPr>
@@ -12479,7 +12843,9 @@
     </w:p>
     <w:p>
       <w:pPr>
+        <w:pStyle w:val="ListParagraph"/>
         <w:spacing w:line="360" w:lineRule="auto"/>
+        <w:ind w:left="567" w:firstLine="709"/>
         <w:jc w:val="both"/>
         <w:rPr>
           <w:rFonts w:ascii="Times New Roman" w:hAnsi="Times New Roman"/>
@@ -12512,7 +12878,6 @@
           <w:sz w:val="24"/>
           <w:szCs w:val="24"/>
         </w:rPr>
-        <w:lastRenderedPageBreak/>
         <w:t>Bagi</w:t>
       </w:r>
       <w:proofErr w:type="spellEnd"/>
@@ -13222,7 +13587,7 @@
           <w:lang w:val="id-ID"/>
         </w:rPr>
       </w:pPr>
-      <w:bookmarkStart w:id="8" w:name="_Hlk28460873"/>
+      <w:bookmarkStart w:id="9" w:name="_Hlk28460873"/>
       <w:r>
         <w:rPr>
           <w:rFonts w:ascii="Times New Roman" w:hAnsi="Times New Roman"/>
@@ -13232,7 +13597,7 @@
         </w:rPr>
         <w:t>Dalam melakukan penelitian ini penulis menggunakan beberapa metode penelitian, meliputi jenis dan sumber data, pengumpulan data, dan metode pengembangan perangkat lunak.</w:t>
       </w:r>
-      <w:bookmarkEnd w:id="8"/>
+      <w:bookmarkEnd w:id="9"/>
     </w:p>
     <w:p>
       <w:pPr>
@@ -13328,8 +13693,8 @@
           <w:szCs w:val="24"/>
         </w:rPr>
       </w:pPr>
-      <w:bookmarkStart w:id="9" w:name="_Hlk28461094"/>
       <w:bookmarkStart w:id="10" w:name="_Hlk28461116"/>
+      <w:bookmarkStart w:id="11" w:name="_Hlk28461094"/>
       <w:r>
         <w:rPr>
           <w:rFonts w:ascii="Times New Roman" w:hAnsi="Times New Roman"/>
@@ -13630,7 +13995,16 @@
           <w:sz w:val="24"/>
           <w:szCs w:val="24"/>
         </w:rPr>
-        <w:t xml:space="preserve"> Barat</w:t>
+        <w:t xml:space="preserve"> </w:t>
+      </w:r>
+      <w:r>
+        <w:rPr>
+          <w:rFonts w:ascii="Times New Roman" w:hAnsi="Times New Roman"/>
+          <w:sz w:val="24"/>
+          <w:szCs w:val="24"/>
+        </w:rPr>
+        <w:lastRenderedPageBreak/>
+        <w:t>Barat</w:t>
       </w:r>
       <w:r>
         <w:rPr>
@@ -13758,8 +14132,8 @@
           <w:szCs w:val="24"/>
         </w:rPr>
       </w:pPr>
-      <w:bookmarkStart w:id="11" w:name="_Hlk28461152"/>
-      <w:bookmarkEnd w:id="9"/>
+      <w:bookmarkStart w:id="12" w:name="_Hlk28461152"/>
+      <w:bookmarkEnd w:id="11"/>
       <w:r>
         <w:rPr>
           <w:rFonts w:ascii="Times New Roman" w:hAnsi="Times New Roman"/>
@@ -13948,7 +14322,7 @@
         </w:rPr>
         <w:t>.</w:t>
       </w:r>
-      <w:bookmarkEnd w:id="11"/>
+      <w:bookmarkEnd w:id="12"/>
     </w:p>
     <w:p>
       <w:pPr>
@@ -13976,7 +14350,6 @@
           <w:sz w:val="24"/>
           <w:szCs w:val="24"/>
         </w:rPr>
-        <w:lastRenderedPageBreak/>
         <w:t>Metode</w:t>
       </w:r>
       <w:proofErr w:type="spellEnd"/>
@@ -16332,6 +16705,7 @@
           <w:sz w:val="24"/>
           <w:szCs w:val="24"/>
         </w:rPr>
+        <w:lastRenderedPageBreak/>
         <w:t>Mengapa</w:t>
       </w:r>
       <w:proofErr w:type="spellEnd"/>
@@ -16370,8 +16744,6 @@
         </w:rPr>
         <w:t>ini</w:t>
       </w:r>
-      <w:bookmarkStart w:id="12" w:name="_GoBack"/>
-      <w:bookmarkEnd w:id="12"/>
       <w:proofErr w:type="spellEnd"/>
       <w:r>
         <w:rPr>
@@ -16941,7 +17313,6 @@
           <w:szCs w:val="24"/>
           <w:shd w:val="clear" w:color="auto" w:fill="FFFFFF"/>
         </w:rPr>
-        <w:lastRenderedPageBreak/>
         <w:t>dicatat</w:t>
       </w:r>
       <w:proofErr w:type="spellEnd"/>
@@ -18122,86 +18493,6 @@
     <w:p>
       <w:pPr>
         <w:pStyle w:val="ListParagraph"/>
-        <w:numPr>
-          <w:ilvl w:val="0"/>
-          <w:numId w:val="43"/>
-        </w:numPr>
-        <w:spacing w:line="360" w:lineRule="auto"/>
-        <w:jc w:val="both"/>
-        <w:rPr>
-          <w:rFonts w:ascii="Times New Roman" w:eastAsia="Times New Roman" w:hAnsi="Times New Roman" w:cs="Times New Roman"/>
-          <w:b/>
-          <w:bCs/>
-          <w:sz w:val="24"/>
-          <w:szCs w:val="24"/>
-          <w:lang w:eastAsia="id-ID"/>
-        </w:rPr>
-      </w:pPr>
-      <w:proofErr w:type="spellStart"/>
-      <w:r>
-        <w:rPr>
-          <w:rFonts w:ascii="Times New Roman" w:eastAsia="Times New Roman" w:hAnsi="Times New Roman" w:cs="Times New Roman"/>
-          <w:b/>
-          <w:bCs/>
-          <w:sz w:val="24"/>
-          <w:szCs w:val="24"/>
-          <w:lang w:eastAsia="id-ID"/>
-        </w:rPr>
-        <w:t>Perancangan</w:t>
-      </w:r>
-      <w:proofErr w:type="spellEnd"/>
-      <w:r>
-        <w:rPr>
-          <w:rFonts w:ascii="Times New Roman" w:eastAsia="Times New Roman" w:hAnsi="Times New Roman" w:cs="Times New Roman"/>
-          <w:b/>
-          <w:bCs/>
-          <w:sz w:val="24"/>
-          <w:szCs w:val="24"/>
-          <w:lang w:eastAsia="id-ID"/>
-        </w:rPr>
-        <w:t xml:space="preserve"> </w:t>
-      </w:r>
-      <w:proofErr w:type="spellStart"/>
-      <w:r>
-        <w:rPr>
-          <w:rFonts w:ascii="Times New Roman" w:eastAsia="Times New Roman" w:hAnsi="Times New Roman" w:cs="Times New Roman"/>
-          <w:b/>
-          <w:bCs/>
-          <w:sz w:val="24"/>
-          <w:szCs w:val="24"/>
-          <w:lang w:eastAsia="id-ID"/>
-        </w:rPr>
-        <w:t>Secara</w:t>
-      </w:r>
-      <w:proofErr w:type="spellEnd"/>
-      <w:r>
-        <w:rPr>
-          <w:rFonts w:ascii="Times New Roman" w:eastAsia="Times New Roman" w:hAnsi="Times New Roman" w:cs="Times New Roman"/>
-          <w:b/>
-          <w:bCs/>
-          <w:sz w:val="24"/>
-          <w:szCs w:val="24"/>
-          <w:lang w:eastAsia="id-ID"/>
-        </w:rPr>
-        <w:t xml:space="preserve"> </w:t>
-      </w:r>
-      <w:proofErr w:type="spellStart"/>
-      <w:r>
-        <w:rPr>
-          <w:rFonts w:ascii="Times New Roman" w:eastAsia="Times New Roman" w:hAnsi="Times New Roman" w:cs="Times New Roman"/>
-          <w:b/>
-          <w:bCs/>
-          <w:sz w:val="24"/>
-          <w:szCs w:val="24"/>
-          <w:lang w:eastAsia="id-ID"/>
-        </w:rPr>
-        <w:t>Cepat</w:t>
-      </w:r>
-      <w:proofErr w:type="spellEnd"/>
-    </w:p>
-    <w:p>
-      <w:pPr>
-        <w:pStyle w:val="ListParagraph"/>
         <w:spacing w:line="360" w:lineRule="auto"/>
         <w:ind w:left="1080" w:firstLine="621"/>
         <w:jc w:val="both"/>
@@ -18211,564 +18502,6 @@
           <w:szCs w:val="24"/>
         </w:rPr>
       </w:pPr>
-      <w:proofErr w:type="spellStart"/>
-      <w:r>
-        <w:rPr>
-          <w:rFonts w:ascii="Times New Roman" w:hAnsi="Times New Roman"/>
-          <w:sz w:val="24"/>
-          <w:szCs w:val="24"/>
-        </w:rPr>
-        <w:t>Dalam</w:t>
-      </w:r>
-      <w:proofErr w:type="spellEnd"/>
-      <w:r>
-        <w:rPr>
-          <w:rFonts w:ascii="Times New Roman" w:hAnsi="Times New Roman"/>
-          <w:sz w:val="24"/>
-          <w:szCs w:val="24"/>
-        </w:rPr>
-        <w:t xml:space="preserve"> </w:t>
-      </w:r>
-      <w:proofErr w:type="spellStart"/>
-      <w:r>
-        <w:rPr>
-          <w:rFonts w:ascii="Times New Roman" w:hAnsi="Times New Roman"/>
-          <w:sz w:val="24"/>
-          <w:szCs w:val="24"/>
-        </w:rPr>
-        <w:t>tahap</w:t>
-      </w:r>
-      <w:proofErr w:type="spellEnd"/>
-      <w:r>
-        <w:rPr>
-          <w:rFonts w:ascii="Times New Roman" w:hAnsi="Times New Roman"/>
-          <w:sz w:val="24"/>
-          <w:szCs w:val="24"/>
-        </w:rPr>
-        <w:t xml:space="preserve"> </w:t>
-      </w:r>
-      <w:proofErr w:type="spellStart"/>
-      <w:r>
-        <w:rPr>
-          <w:rFonts w:ascii="Times New Roman" w:hAnsi="Times New Roman"/>
-          <w:sz w:val="24"/>
-          <w:szCs w:val="24"/>
-        </w:rPr>
-        <w:t>ini</w:t>
-      </w:r>
-      <w:proofErr w:type="spellEnd"/>
-      <w:r>
-        <w:rPr>
-          <w:rFonts w:ascii="Times New Roman" w:hAnsi="Times New Roman"/>
-          <w:sz w:val="24"/>
-          <w:szCs w:val="24"/>
-        </w:rPr>
-        <w:t xml:space="preserve">, </w:t>
-      </w:r>
-      <w:proofErr w:type="spellStart"/>
-      <w:r>
-        <w:rPr>
-          <w:rFonts w:ascii="Times New Roman" w:hAnsi="Times New Roman"/>
-          <w:sz w:val="24"/>
-          <w:szCs w:val="24"/>
-        </w:rPr>
-        <w:t>penulis</w:t>
-      </w:r>
-      <w:proofErr w:type="spellEnd"/>
-      <w:r>
-        <w:rPr>
-          <w:rFonts w:ascii="Times New Roman" w:hAnsi="Times New Roman"/>
-          <w:sz w:val="24"/>
-          <w:szCs w:val="24"/>
-        </w:rPr>
-        <w:t xml:space="preserve"> </w:t>
-      </w:r>
-      <w:proofErr w:type="spellStart"/>
-      <w:r>
-        <w:rPr>
-          <w:rFonts w:ascii="Times New Roman" w:hAnsi="Times New Roman"/>
-          <w:sz w:val="24"/>
-          <w:szCs w:val="24"/>
-        </w:rPr>
-        <w:t>membuat</w:t>
-      </w:r>
-      <w:proofErr w:type="spellEnd"/>
-      <w:r>
-        <w:rPr>
-          <w:rFonts w:ascii="Times New Roman" w:hAnsi="Times New Roman"/>
-          <w:sz w:val="24"/>
-          <w:szCs w:val="24"/>
-        </w:rPr>
-        <w:t xml:space="preserve"> </w:t>
-      </w:r>
-      <w:proofErr w:type="spellStart"/>
-      <w:r>
-        <w:rPr>
-          <w:rFonts w:ascii="Times New Roman" w:hAnsi="Times New Roman"/>
-          <w:sz w:val="24"/>
-          <w:szCs w:val="24"/>
-        </w:rPr>
-        <w:t>desain</w:t>
-      </w:r>
-      <w:proofErr w:type="spellEnd"/>
-      <w:r>
-        <w:rPr>
-          <w:rFonts w:ascii="Times New Roman" w:hAnsi="Times New Roman"/>
-          <w:sz w:val="24"/>
-          <w:szCs w:val="24"/>
-        </w:rPr>
-        <w:t xml:space="preserve"> </w:t>
-      </w:r>
-      <w:proofErr w:type="spellStart"/>
-      <w:r>
-        <w:rPr>
-          <w:rFonts w:ascii="Times New Roman" w:hAnsi="Times New Roman"/>
-          <w:sz w:val="24"/>
-          <w:szCs w:val="24"/>
-        </w:rPr>
-        <w:t>umum</w:t>
-      </w:r>
-      <w:proofErr w:type="spellEnd"/>
-      <w:r>
-        <w:rPr>
-          <w:rFonts w:ascii="Times New Roman" w:hAnsi="Times New Roman"/>
-          <w:sz w:val="24"/>
-          <w:szCs w:val="24"/>
-        </w:rPr>
-        <w:t xml:space="preserve"> yang </w:t>
-      </w:r>
-      <w:proofErr w:type="spellStart"/>
-      <w:r>
-        <w:rPr>
-          <w:rFonts w:ascii="Times New Roman" w:hAnsi="Times New Roman"/>
-          <w:sz w:val="24"/>
-          <w:szCs w:val="24"/>
-        </w:rPr>
-        <w:t>selanjutnya</w:t>
-      </w:r>
-      <w:proofErr w:type="spellEnd"/>
-      <w:r>
-        <w:rPr>
-          <w:rFonts w:ascii="Times New Roman" w:hAnsi="Times New Roman"/>
-          <w:sz w:val="24"/>
-          <w:szCs w:val="24"/>
-        </w:rPr>
-        <w:t xml:space="preserve"> </w:t>
-      </w:r>
-      <w:proofErr w:type="spellStart"/>
-      <w:proofErr w:type="gramStart"/>
-      <w:r>
-        <w:rPr>
-          <w:rFonts w:ascii="Times New Roman" w:hAnsi="Times New Roman"/>
-          <w:sz w:val="24"/>
-          <w:szCs w:val="24"/>
-        </w:rPr>
-        <w:t>dikembangkan</w:t>
-      </w:r>
-      <w:proofErr w:type="spellEnd"/>
-      <w:r>
-        <w:rPr>
-          <w:rFonts w:ascii="Times New Roman" w:hAnsi="Times New Roman"/>
-          <w:sz w:val="24"/>
-          <w:szCs w:val="24"/>
-        </w:rPr>
-        <w:t xml:space="preserve">  </w:t>
-      </w:r>
-      <w:proofErr w:type="spellStart"/>
-      <w:r>
-        <w:rPr>
-          <w:rFonts w:ascii="Times New Roman" w:hAnsi="Times New Roman"/>
-          <w:sz w:val="24"/>
-          <w:szCs w:val="24"/>
-        </w:rPr>
-        <w:t>kembali</w:t>
-      </w:r>
-      <w:proofErr w:type="spellEnd"/>
-      <w:proofErr w:type="gramEnd"/>
-      <w:r>
-        <w:rPr>
-          <w:rFonts w:ascii="Times New Roman" w:hAnsi="Times New Roman"/>
-          <w:sz w:val="24"/>
-          <w:szCs w:val="24"/>
-        </w:rPr>
-        <w:t xml:space="preserve"> </w:t>
-      </w:r>
-      <w:proofErr w:type="spellStart"/>
-      <w:r>
-        <w:rPr>
-          <w:rFonts w:ascii="Times New Roman" w:hAnsi="Times New Roman"/>
-          <w:sz w:val="24"/>
-          <w:szCs w:val="24"/>
-        </w:rPr>
-        <w:t>sebgai</w:t>
-      </w:r>
-      <w:proofErr w:type="spellEnd"/>
-      <w:r>
-        <w:rPr>
-          <w:rFonts w:ascii="Times New Roman" w:hAnsi="Times New Roman"/>
-          <w:sz w:val="24"/>
-          <w:szCs w:val="24"/>
-        </w:rPr>
-        <w:t xml:space="preserve"> </w:t>
-      </w:r>
-      <w:proofErr w:type="spellStart"/>
-      <w:r>
-        <w:rPr>
-          <w:rFonts w:ascii="Times New Roman" w:hAnsi="Times New Roman"/>
-          <w:sz w:val="24"/>
-          <w:szCs w:val="24"/>
-        </w:rPr>
-        <w:t>bentuk</w:t>
-      </w:r>
-      <w:proofErr w:type="spellEnd"/>
-      <w:r>
-        <w:rPr>
-          <w:rFonts w:ascii="Times New Roman" w:hAnsi="Times New Roman"/>
-          <w:sz w:val="24"/>
-          <w:szCs w:val="24"/>
-        </w:rPr>
-        <w:t xml:space="preserve"> </w:t>
-      </w:r>
-      <w:proofErr w:type="spellStart"/>
-      <w:r>
-        <w:rPr>
-          <w:rFonts w:ascii="Times New Roman" w:hAnsi="Times New Roman"/>
-          <w:sz w:val="24"/>
-          <w:szCs w:val="24"/>
-        </w:rPr>
-        <w:t>perancangan</w:t>
-      </w:r>
-      <w:proofErr w:type="spellEnd"/>
-      <w:r>
-        <w:rPr>
-          <w:rFonts w:ascii="Times New Roman" w:hAnsi="Times New Roman"/>
-          <w:sz w:val="24"/>
-          <w:szCs w:val="24"/>
-        </w:rPr>
-        <w:t xml:space="preserve"> </w:t>
-      </w:r>
-      <w:proofErr w:type="spellStart"/>
-      <w:r>
-        <w:rPr>
-          <w:rFonts w:ascii="Times New Roman" w:hAnsi="Times New Roman"/>
-          <w:sz w:val="24"/>
-          <w:szCs w:val="24"/>
-        </w:rPr>
-        <w:t>awal</w:t>
-      </w:r>
-      <w:proofErr w:type="spellEnd"/>
-      <w:r>
-        <w:rPr>
-          <w:rFonts w:ascii="Times New Roman" w:hAnsi="Times New Roman"/>
-          <w:sz w:val="24"/>
-          <w:szCs w:val="24"/>
-        </w:rPr>
-        <w:t xml:space="preserve"> </w:t>
-      </w:r>
-      <w:proofErr w:type="spellStart"/>
-      <w:r>
-        <w:rPr>
-          <w:rFonts w:ascii="Times New Roman" w:hAnsi="Times New Roman"/>
-          <w:sz w:val="24"/>
-          <w:szCs w:val="24"/>
-        </w:rPr>
-        <w:t>atau</w:t>
-      </w:r>
-      <w:proofErr w:type="spellEnd"/>
-      <w:r>
-        <w:rPr>
-          <w:rFonts w:ascii="Times New Roman" w:hAnsi="Times New Roman"/>
-          <w:sz w:val="24"/>
-          <w:szCs w:val="24"/>
-        </w:rPr>
-        <w:t xml:space="preserve"> </w:t>
-      </w:r>
-      <w:proofErr w:type="spellStart"/>
-      <w:r>
-        <w:rPr>
-          <w:rFonts w:ascii="Times New Roman" w:hAnsi="Times New Roman"/>
-          <w:sz w:val="24"/>
-          <w:szCs w:val="24"/>
-        </w:rPr>
-        <w:t>desain</w:t>
-      </w:r>
-      <w:proofErr w:type="spellEnd"/>
-      <w:r>
-        <w:rPr>
-          <w:rFonts w:ascii="Times New Roman" w:hAnsi="Times New Roman"/>
-          <w:sz w:val="24"/>
-          <w:szCs w:val="24"/>
-        </w:rPr>
-        <w:t xml:space="preserve"> </w:t>
-      </w:r>
-      <w:proofErr w:type="spellStart"/>
-      <w:r>
-        <w:rPr>
-          <w:rFonts w:ascii="Times New Roman" w:hAnsi="Times New Roman"/>
-          <w:sz w:val="24"/>
-          <w:szCs w:val="24"/>
-        </w:rPr>
-        <w:t>s</w:t>
-      </w:r>
-      <w:r>
-        <w:rPr>
-          <w:rFonts w:ascii="Times New Roman" w:hAnsi="Times New Roman"/>
-          <w:sz w:val="24"/>
-          <w:szCs w:val="24"/>
-        </w:rPr>
-        <w:t>i</w:t>
-      </w:r>
-      <w:r>
-        <w:rPr>
-          <w:rFonts w:ascii="Times New Roman" w:hAnsi="Times New Roman"/>
-          <w:sz w:val="24"/>
-          <w:szCs w:val="24"/>
-        </w:rPr>
-        <w:t>stem</w:t>
-      </w:r>
-      <w:proofErr w:type="spellEnd"/>
-      <w:r>
-        <w:rPr>
-          <w:rFonts w:ascii="Times New Roman" w:hAnsi="Times New Roman"/>
-          <w:sz w:val="24"/>
-          <w:szCs w:val="24"/>
-        </w:rPr>
-        <w:t xml:space="preserve"> </w:t>
-      </w:r>
-      <w:proofErr w:type="spellStart"/>
-      <w:r>
-        <w:rPr>
-          <w:rFonts w:ascii="Times New Roman" w:hAnsi="Times New Roman"/>
-          <w:sz w:val="24"/>
-          <w:szCs w:val="24"/>
-        </w:rPr>
-        <w:t>penentuan</w:t>
-      </w:r>
-      <w:proofErr w:type="spellEnd"/>
-      <w:r>
-        <w:rPr>
-          <w:rFonts w:ascii="Times New Roman" w:hAnsi="Times New Roman"/>
-          <w:sz w:val="24"/>
-          <w:szCs w:val="24"/>
-        </w:rPr>
-        <w:t xml:space="preserve"> </w:t>
-      </w:r>
-      <w:proofErr w:type="spellStart"/>
-      <w:r>
-        <w:rPr>
-          <w:rFonts w:ascii="Times New Roman" w:hAnsi="Times New Roman"/>
-          <w:sz w:val="24"/>
-          <w:szCs w:val="24"/>
-        </w:rPr>
-        <w:t>bantuan</w:t>
-      </w:r>
-      <w:proofErr w:type="spellEnd"/>
-      <w:r>
-        <w:rPr>
-          <w:rFonts w:ascii="Times New Roman" w:hAnsi="Times New Roman"/>
-          <w:sz w:val="24"/>
-          <w:szCs w:val="24"/>
-        </w:rPr>
-        <w:t xml:space="preserve"> </w:t>
-      </w:r>
-      <w:proofErr w:type="spellStart"/>
-      <w:r>
-        <w:rPr>
-          <w:rFonts w:ascii="Times New Roman" w:hAnsi="Times New Roman"/>
-          <w:sz w:val="24"/>
-          <w:szCs w:val="24"/>
-        </w:rPr>
-        <w:t>bedah</w:t>
-      </w:r>
-      <w:proofErr w:type="spellEnd"/>
-      <w:r>
-        <w:rPr>
-          <w:rFonts w:ascii="Times New Roman" w:hAnsi="Times New Roman"/>
-          <w:sz w:val="24"/>
-          <w:szCs w:val="24"/>
-        </w:rPr>
-        <w:t xml:space="preserve"> </w:t>
-      </w:r>
-      <w:proofErr w:type="spellStart"/>
-      <w:r>
-        <w:rPr>
-          <w:rFonts w:ascii="Times New Roman" w:hAnsi="Times New Roman"/>
-          <w:sz w:val="24"/>
-          <w:szCs w:val="24"/>
-        </w:rPr>
-        <w:t>rumah</w:t>
-      </w:r>
-      <w:proofErr w:type="spellEnd"/>
-      <w:r>
-        <w:rPr>
-          <w:rFonts w:ascii="Times New Roman" w:hAnsi="Times New Roman"/>
-          <w:sz w:val="24"/>
-          <w:szCs w:val="24"/>
-        </w:rPr>
-        <w:t xml:space="preserve"> yang </w:t>
-      </w:r>
-      <w:proofErr w:type="spellStart"/>
-      <w:r>
-        <w:rPr>
-          <w:rFonts w:ascii="Times New Roman" w:hAnsi="Times New Roman"/>
-          <w:sz w:val="24"/>
-          <w:szCs w:val="24"/>
-        </w:rPr>
-        <w:t>telah</w:t>
-      </w:r>
-      <w:proofErr w:type="spellEnd"/>
-      <w:r>
-        <w:rPr>
-          <w:rFonts w:ascii="Times New Roman" w:hAnsi="Times New Roman"/>
-          <w:sz w:val="24"/>
-          <w:szCs w:val="24"/>
-        </w:rPr>
-        <w:t xml:space="preserve"> </w:t>
-      </w:r>
-      <w:proofErr w:type="spellStart"/>
-      <w:r>
-        <w:rPr>
-          <w:rFonts w:ascii="Times New Roman" w:hAnsi="Times New Roman"/>
-          <w:sz w:val="24"/>
-          <w:szCs w:val="24"/>
-        </w:rPr>
-        <w:t>dianalisis</w:t>
-      </w:r>
-      <w:proofErr w:type="spellEnd"/>
-      <w:r>
-        <w:rPr>
-          <w:rFonts w:ascii="Times New Roman" w:hAnsi="Times New Roman"/>
-          <w:sz w:val="24"/>
-          <w:szCs w:val="24"/>
-        </w:rPr>
-        <w:t xml:space="preserve"> </w:t>
-      </w:r>
-      <w:proofErr w:type="spellStart"/>
-      <w:r>
-        <w:rPr>
-          <w:rFonts w:ascii="Times New Roman" w:hAnsi="Times New Roman"/>
-          <w:sz w:val="24"/>
-          <w:szCs w:val="24"/>
-        </w:rPr>
-        <w:t>ke</w:t>
-      </w:r>
-      <w:proofErr w:type="spellEnd"/>
-      <w:r>
-        <w:rPr>
-          <w:rFonts w:ascii="Times New Roman" w:hAnsi="Times New Roman"/>
-          <w:sz w:val="24"/>
-          <w:szCs w:val="24"/>
-        </w:rPr>
-        <w:t xml:space="preserve"> </w:t>
-      </w:r>
-      <w:proofErr w:type="spellStart"/>
-      <w:r>
-        <w:rPr>
-          <w:rFonts w:ascii="Times New Roman" w:hAnsi="Times New Roman"/>
-          <w:sz w:val="24"/>
-          <w:szCs w:val="24"/>
-        </w:rPr>
-        <w:t>dalam</w:t>
-      </w:r>
-      <w:proofErr w:type="spellEnd"/>
-      <w:r>
-        <w:rPr>
-          <w:rFonts w:ascii="Times New Roman" w:hAnsi="Times New Roman"/>
-          <w:sz w:val="24"/>
-          <w:szCs w:val="24"/>
-        </w:rPr>
-        <w:t xml:space="preserve"> </w:t>
-      </w:r>
-      <w:proofErr w:type="spellStart"/>
-      <w:r>
-        <w:rPr>
-          <w:rFonts w:ascii="Times New Roman" w:hAnsi="Times New Roman"/>
-          <w:sz w:val="24"/>
-          <w:szCs w:val="24"/>
-        </w:rPr>
-        <w:t>perhitungan</w:t>
-      </w:r>
-      <w:proofErr w:type="spellEnd"/>
-      <w:r>
-        <w:rPr>
-          <w:rFonts w:ascii="Times New Roman" w:hAnsi="Times New Roman"/>
-          <w:sz w:val="24"/>
-          <w:szCs w:val="24"/>
-        </w:rPr>
-        <w:t xml:space="preserve"> </w:t>
-      </w:r>
-      <w:proofErr w:type="spellStart"/>
-      <w:r>
-        <w:rPr>
-          <w:rFonts w:ascii="Times New Roman" w:hAnsi="Times New Roman"/>
-          <w:sz w:val="24"/>
-          <w:szCs w:val="24"/>
-        </w:rPr>
-        <w:t>klasifikasi</w:t>
-      </w:r>
-      <w:proofErr w:type="spellEnd"/>
-      <w:r>
-        <w:rPr>
-          <w:rFonts w:ascii="Times New Roman" w:hAnsi="Times New Roman"/>
-          <w:sz w:val="24"/>
-          <w:szCs w:val="24"/>
-        </w:rPr>
-        <w:t xml:space="preserve"> </w:t>
-      </w:r>
-      <w:proofErr w:type="spellStart"/>
-      <w:r>
-        <w:rPr>
-          <w:rFonts w:ascii="Times New Roman" w:hAnsi="Times New Roman"/>
-          <w:sz w:val="24"/>
-          <w:szCs w:val="24"/>
-        </w:rPr>
-        <w:t>menggunakan</w:t>
-      </w:r>
-      <w:proofErr w:type="spellEnd"/>
-      <w:r>
-        <w:rPr>
-          <w:rFonts w:ascii="Times New Roman" w:hAnsi="Times New Roman"/>
-          <w:sz w:val="24"/>
-          <w:szCs w:val="24"/>
-        </w:rPr>
-        <w:t xml:space="preserve"> </w:t>
-      </w:r>
-      <w:proofErr w:type="spellStart"/>
-      <w:r>
-        <w:rPr>
-          <w:rFonts w:ascii="Times New Roman" w:hAnsi="Times New Roman"/>
-          <w:sz w:val="24"/>
-          <w:szCs w:val="24"/>
-        </w:rPr>
-        <w:t>metode</w:t>
-      </w:r>
-      <w:proofErr w:type="spellEnd"/>
-      <w:r>
-        <w:rPr>
-          <w:rFonts w:ascii="Times New Roman" w:hAnsi="Times New Roman"/>
-          <w:sz w:val="24"/>
-          <w:szCs w:val="24"/>
-        </w:rPr>
-        <w:t xml:space="preserve"> naïve </w:t>
-      </w:r>
-      <w:proofErr w:type="spellStart"/>
-      <w:r>
-        <w:rPr>
-          <w:rFonts w:ascii="Times New Roman" w:hAnsi="Times New Roman"/>
-          <w:sz w:val="24"/>
-          <w:szCs w:val="24"/>
-        </w:rPr>
-        <w:t>bayes</w:t>
-      </w:r>
-      <w:proofErr w:type="spellEnd"/>
-      <w:r>
-        <w:rPr>
-          <w:rFonts w:ascii="Times New Roman" w:hAnsi="Times New Roman"/>
-          <w:sz w:val="24"/>
-          <w:szCs w:val="24"/>
-        </w:rPr>
-        <w:t>.</w:t>
-      </w:r>
     </w:p>
     <w:p>
       <w:pPr>
@@ -18812,6 +18545,670 @@
           <w:lang w:eastAsia="id-ID"/>
         </w:rPr>
         <w:lastRenderedPageBreak/>
+        <w:t>Perancangan</w:t>
+      </w:r>
+      <w:proofErr w:type="spellEnd"/>
+      <w:r>
+        <w:rPr>
+          <w:rFonts w:ascii="Times New Roman" w:eastAsia="Times New Roman" w:hAnsi="Times New Roman" w:cs="Times New Roman"/>
+          <w:b/>
+          <w:bCs/>
+          <w:sz w:val="24"/>
+          <w:szCs w:val="24"/>
+          <w:lang w:eastAsia="id-ID"/>
+        </w:rPr>
+        <w:t xml:space="preserve"> </w:t>
+      </w:r>
+      <w:proofErr w:type="spellStart"/>
+      <w:r>
+        <w:rPr>
+          <w:rFonts w:ascii="Times New Roman" w:eastAsia="Times New Roman" w:hAnsi="Times New Roman" w:cs="Times New Roman"/>
+          <w:b/>
+          <w:bCs/>
+          <w:sz w:val="24"/>
+          <w:szCs w:val="24"/>
+          <w:lang w:eastAsia="id-ID"/>
+        </w:rPr>
+        <w:t>Secara</w:t>
+      </w:r>
+      <w:proofErr w:type="spellEnd"/>
+      <w:r>
+        <w:rPr>
+          <w:rFonts w:ascii="Times New Roman" w:eastAsia="Times New Roman" w:hAnsi="Times New Roman" w:cs="Times New Roman"/>
+          <w:b/>
+          <w:bCs/>
+          <w:sz w:val="24"/>
+          <w:szCs w:val="24"/>
+          <w:lang w:eastAsia="id-ID"/>
+        </w:rPr>
+        <w:t xml:space="preserve"> </w:t>
+      </w:r>
+      <w:proofErr w:type="spellStart"/>
+      <w:r>
+        <w:rPr>
+          <w:rFonts w:ascii="Times New Roman" w:eastAsia="Times New Roman" w:hAnsi="Times New Roman" w:cs="Times New Roman"/>
+          <w:b/>
+          <w:bCs/>
+          <w:sz w:val="24"/>
+          <w:szCs w:val="24"/>
+          <w:lang w:eastAsia="id-ID"/>
+        </w:rPr>
+        <w:t>Cepat</w:t>
+      </w:r>
+      <w:proofErr w:type="spellEnd"/>
+    </w:p>
+    <w:p>
+      <w:pPr>
+        <w:pStyle w:val="ListParagraph"/>
+        <w:spacing w:line="360" w:lineRule="auto"/>
+        <w:ind w:left="1080" w:firstLine="621"/>
+        <w:jc w:val="both"/>
+        <w:rPr>
+          <w:rFonts w:ascii="Times New Roman" w:hAnsi="Times New Roman"/>
+          <w:sz w:val="24"/>
+          <w:szCs w:val="24"/>
+        </w:rPr>
+      </w:pPr>
+      <w:proofErr w:type="spellStart"/>
+      <w:r>
+        <w:rPr>
+          <w:rFonts w:ascii="Times New Roman" w:hAnsi="Times New Roman"/>
+          <w:sz w:val="24"/>
+          <w:szCs w:val="24"/>
+        </w:rPr>
+        <w:t>Dalam</w:t>
+      </w:r>
+      <w:proofErr w:type="spellEnd"/>
+      <w:r>
+        <w:rPr>
+          <w:rFonts w:ascii="Times New Roman" w:hAnsi="Times New Roman"/>
+          <w:sz w:val="24"/>
+          <w:szCs w:val="24"/>
+        </w:rPr>
+        <w:t xml:space="preserve"> </w:t>
+      </w:r>
+      <w:proofErr w:type="spellStart"/>
+      <w:r>
+        <w:rPr>
+          <w:rFonts w:ascii="Times New Roman" w:hAnsi="Times New Roman"/>
+          <w:sz w:val="24"/>
+          <w:szCs w:val="24"/>
+        </w:rPr>
+        <w:t>tahap</w:t>
+      </w:r>
+      <w:proofErr w:type="spellEnd"/>
+      <w:r>
+        <w:rPr>
+          <w:rFonts w:ascii="Times New Roman" w:hAnsi="Times New Roman"/>
+          <w:sz w:val="24"/>
+          <w:szCs w:val="24"/>
+        </w:rPr>
+        <w:t xml:space="preserve"> </w:t>
+      </w:r>
+      <w:proofErr w:type="spellStart"/>
+      <w:r>
+        <w:rPr>
+          <w:rFonts w:ascii="Times New Roman" w:hAnsi="Times New Roman"/>
+          <w:sz w:val="24"/>
+          <w:szCs w:val="24"/>
+        </w:rPr>
+        <w:t>ini</w:t>
+      </w:r>
+      <w:proofErr w:type="spellEnd"/>
+      <w:r>
+        <w:rPr>
+          <w:rFonts w:ascii="Times New Roman" w:hAnsi="Times New Roman"/>
+          <w:sz w:val="24"/>
+          <w:szCs w:val="24"/>
+        </w:rPr>
+        <w:t xml:space="preserve">, </w:t>
+      </w:r>
+      <w:proofErr w:type="spellStart"/>
+      <w:r>
+        <w:rPr>
+          <w:rFonts w:ascii="Times New Roman" w:hAnsi="Times New Roman"/>
+          <w:sz w:val="24"/>
+          <w:szCs w:val="24"/>
+        </w:rPr>
+        <w:t>penulis</w:t>
+      </w:r>
+      <w:proofErr w:type="spellEnd"/>
+      <w:r>
+        <w:rPr>
+          <w:rFonts w:ascii="Times New Roman" w:hAnsi="Times New Roman"/>
+          <w:sz w:val="24"/>
+          <w:szCs w:val="24"/>
+        </w:rPr>
+        <w:t xml:space="preserve"> </w:t>
+      </w:r>
+      <w:proofErr w:type="spellStart"/>
+      <w:r>
+        <w:rPr>
+          <w:rFonts w:ascii="Times New Roman" w:hAnsi="Times New Roman"/>
+          <w:sz w:val="24"/>
+          <w:szCs w:val="24"/>
+        </w:rPr>
+        <w:t>membuat</w:t>
+      </w:r>
+      <w:proofErr w:type="spellEnd"/>
+      <w:r>
+        <w:rPr>
+          <w:rFonts w:ascii="Times New Roman" w:hAnsi="Times New Roman"/>
+          <w:sz w:val="24"/>
+          <w:szCs w:val="24"/>
+        </w:rPr>
+        <w:t xml:space="preserve"> </w:t>
+      </w:r>
+      <w:proofErr w:type="spellStart"/>
+      <w:r>
+        <w:rPr>
+          <w:rFonts w:ascii="Times New Roman" w:hAnsi="Times New Roman"/>
+          <w:sz w:val="24"/>
+          <w:szCs w:val="24"/>
+        </w:rPr>
+        <w:t>desain</w:t>
+      </w:r>
+      <w:proofErr w:type="spellEnd"/>
+      <w:r>
+        <w:rPr>
+          <w:rFonts w:ascii="Times New Roman" w:hAnsi="Times New Roman"/>
+          <w:sz w:val="24"/>
+          <w:szCs w:val="24"/>
+        </w:rPr>
+        <w:t xml:space="preserve"> </w:t>
+      </w:r>
+      <w:proofErr w:type="spellStart"/>
+      <w:r>
+        <w:rPr>
+          <w:rFonts w:ascii="Times New Roman" w:hAnsi="Times New Roman"/>
+          <w:sz w:val="24"/>
+          <w:szCs w:val="24"/>
+        </w:rPr>
+        <w:t>umum</w:t>
+      </w:r>
+      <w:proofErr w:type="spellEnd"/>
+      <w:r>
+        <w:rPr>
+          <w:rFonts w:ascii="Times New Roman" w:hAnsi="Times New Roman"/>
+          <w:sz w:val="24"/>
+          <w:szCs w:val="24"/>
+        </w:rPr>
+        <w:t xml:space="preserve"> yang </w:t>
+      </w:r>
+      <w:proofErr w:type="spellStart"/>
+      <w:r>
+        <w:rPr>
+          <w:rFonts w:ascii="Times New Roman" w:hAnsi="Times New Roman"/>
+          <w:sz w:val="24"/>
+          <w:szCs w:val="24"/>
+        </w:rPr>
+        <w:t>selanjutnya</w:t>
+      </w:r>
+      <w:proofErr w:type="spellEnd"/>
+      <w:r>
+        <w:rPr>
+          <w:rFonts w:ascii="Times New Roman" w:hAnsi="Times New Roman"/>
+          <w:sz w:val="24"/>
+          <w:szCs w:val="24"/>
+        </w:rPr>
+        <w:t xml:space="preserve"> </w:t>
+      </w:r>
+      <w:proofErr w:type="spellStart"/>
+      <w:proofErr w:type="gramStart"/>
+      <w:r>
+        <w:rPr>
+          <w:rFonts w:ascii="Times New Roman" w:hAnsi="Times New Roman"/>
+          <w:sz w:val="24"/>
+          <w:szCs w:val="24"/>
+        </w:rPr>
+        <w:t>dikembangkan</w:t>
+      </w:r>
+      <w:proofErr w:type="spellEnd"/>
+      <w:r>
+        <w:rPr>
+          <w:rFonts w:ascii="Times New Roman" w:hAnsi="Times New Roman"/>
+          <w:sz w:val="24"/>
+          <w:szCs w:val="24"/>
+        </w:rPr>
+        <w:t xml:space="preserve">  </w:t>
+      </w:r>
+      <w:proofErr w:type="spellStart"/>
+      <w:r>
+        <w:rPr>
+          <w:rFonts w:ascii="Times New Roman" w:hAnsi="Times New Roman"/>
+          <w:sz w:val="24"/>
+          <w:szCs w:val="24"/>
+        </w:rPr>
+        <w:t>kembali</w:t>
+      </w:r>
+      <w:proofErr w:type="spellEnd"/>
+      <w:proofErr w:type="gramEnd"/>
+      <w:r>
+        <w:rPr>
+          <w:rFonts w:ascii="Times New Roman" w:hAnsi="Times New Roman"/>
+          <w:sz w:val="24"/>
+          <w:szCs w:val="24"/>
+        </w:rPr>
+        <w:t xml:space="preserve"> </w:t>
+      </w:r>
+      <w:proofErr w:type="spellStart"/>
+      <w:r>
+        <w:rPr>
+          <w:rFonts w:ascii="Times New Roman" w:hAnsi="Times New Roman"/>
+          <w:sz w:val="24"/>
+          <w:szCs w:val="24"/>
+        </w:rPr>
+        <w:t>sebgai</w:t>
+      </w:r>
+      <w:proofErr w:type="spellEnd"/>
+      <w:r>
+        <w:rPr>
+          <w:rFonts w:ascii="Times New Roman" w:hAnsi="Times New Roman"/>
+          <w:sz w:val="24"/>
+          <w:szCs w:val="24"/>
+        </w:rPr>
+        <w:t xml:space="preserve"> </w:t>
+      </w:r>
+      <w:proofErr w:type="spellStart"/>
+      <w:r>
+        <w:rPr>
+          <w:rFonts w:ascii="Times New Roman" w:hAnsi="Times New Roman"/>
+          <w:sz w:val="24"/>
+          <w:szCs w:val="24"/>
+        </w:rPr>
+        <w:t>bentuk</w:t>
+      </w:r>
+      <w:proofErr w:type="spellEnd"/>
+      <w:r>
+        <w:rPr>
+          <w:rFonts w:ascii="Times New Roman" w:hAnsi="Times New Roman"/>
+          <w:sz w:val="24"/>
+          <w:szCs w:val="24"/>
+        </w:rPr>
+        <w:t xml:space="preserve"> </w:t>
+      </w:r>
+      <w:proofErr w:type="spellStart"/>
+      <w:r>
+        <w:rPr>
+          <w:rFonts w:ascii="Times New Roman" w:hAnsi="Times New Roman"/>
+          <w:sz w:val="24"/>
+          <w:szCs w:val="24"/>
+        </w:rPr>
+        <w:t>perancangan</w:t>
+      </w:r>
+      <w:proofErr w:type="spellEnd"/>
+      <w:r>
+        <w:rPr>
+          <w:rFonts w:ascii="Times New Roman" w:hAnsi="Times New Roman"/>
+          <w:sz w:val="24"/>
+          <w:szCs w:val="24"/>
+        </w:rPr>
+        <w:t xml:space="preserve"> </w:t>
+      </w:r>
+      <w:proofErr w:type="spellStart"/>
+      <w:r>
+        <w:rPr>
+          <w:rFonts w:ascii="Times New Roman" w:hAnsi="Times New Roman"/>
+          <w:sz w:val="24"/>
+          <w:szCs w:val="24"/>
+        </w:rPr>
+        <w:t>awal</w:t>
+      </w:r>
+      <w:proofErr w:type="spellEnd"/>
+      <w:r>
+        <w:rPr>
+          <w:rFonts w:ascii="Times New Roman" w:hAnsi="Times New Roman"/>
+          <w:sz w:val="24"/>
+          <w:szCs w:val="24"/>
+        </w:rPr>
+        <w:t xml:space="preserve"> </w:t>
+      </w:r>
+      <w:proofErr w:type="spellStart"/>
+      <w:r>
+        <w:rPr>
+          <w:rFonts w:ascii="Times New Roman" w:hAnsi="Times New Roman"/>
+          <w:sz w:val="24"/>
+          <w:szCs w:val="24"/>
+        </w:rPr>
+        <w:t>atau</w:t>
+      </w:r>
+      <w:proofErr w:type="spellEnd"/>
+      <w:r>
+        <w:rPr>
+          <w:rFonts w:ascii="Times New Roman" w:hAnsi="Times New Roman"/>
+          <w:sz w:val="24"/>
+          <w:szCs w:val="24"/>
+        </w:rPr>
+        <w:t xml:space="preserve"> </w:t>
+      </w:r>
+      <w:proofErr w:type="spellStart"/>
+      <w:r>
+        <w:rPr>
+          <w:rFonts w:ascii="Times New Roman" w:hAnsi="Times New Roman"/>
+          <w:sz w:val="24"/>
+          <w:szCs w:val="24"/>
+        </w:rPr>
+        <w:t>desain</w:t>
+      </w:r>
+      <w:proofErr w:type="spellEnd"/>
+      <w:r>
+        <w:rPr>
+          <w:rFonts w:ascii="Times New Roman" w:hAnsi="Times New Roman"/>
+          <w:sz w:val="24"/>
+          <w:szCs w:val="24"/>
+        </w:rPr>
+        <w:t xml:space="preserve"> </w:t>
+      </w:r>
+      <w:proofErr w:type="spellStart"/>
+      <w:r>
+        <w:rPr>
+          <w:rFonts w:ascii="Times New Roman" w:hAnsi="Times New Roman"/>
+          <w:sz w:val="24"/>
+          <w:szCs w:val="24"/>
+        </w:rPr>
+        <w:t>s</w:t>
+      </w:r>
+      <w:r>
+        <w:rPr>
+          <w:rFonts w:ascii="Times New Roman" w:hAnsi="Times New Roman"/>
+          <w:sz w:val="24"/>
+          <w:szCs w:val="24"/>
+        </w:rPr>
+        <w:t>i</w:t>
+      </w:r>
+      <w:r>
+        <w:rPr>
+          <w:rFonts w:ascii="Times New Roman" w:hAnsi="Times New Roman"/>
+          <w:sz w:val="24"/>
+          <w:szCs w:val="24"/>
+        </w:rPr>
+        <w:t>stem</w:t>
+      </w:r>
+      <w:proofErr w:type="spellEnd"/>
+      <w:r>
+        <w:rPr>
+          <w:rFonts w:ascii="Times New Roman" w:hAnsi="Times New Roman"/>
+          <w:sz w:val="24"/>
+          <w:szCs w:val="24"/>
+        </w:rPr>
+        <w:t xml:space="preserve"> </w:t>
+      </w:r>
+      <w:proofErr w:type="spellStart"/>
+      <w:r>
+        <w:rPr>
+          <w:rFonts w:ascii="Times New Roman" w:hAnsi="Times New Roman"/>
+          <w:sz w:val="24"/>
+          <w:szCs w:val="24"/>
+        </w:rPr>
+        <w:t>penentuan</w:t>
+      </w:r>
+      <w:proofErr w:type="spellEnd"/>
+      <w:r>
+        <w:rPr>
+          <w:rFonts w:ascii="Times New Roman" w:hAnsi="Times New Roman"/>
+          <w:sz w:val="24"/>
+          <w:szCs w:val="24"/>
+        </w:rPr>
+        <w:t xml:space="preserve"> </w:t>
+      </w:r>
+      <w:proofErr w:type="spellStart"/>
+      <w:r>
+        <w:rPr>
+          <w:rFonts w:ascii="Times New Roman" w:hAnsi="Times New Roman"/>
+          <w:sz w:val="24"/>
+          <w:szCs w:val="24"/>
+        </w:rPr>
+        <w:t>bantuan</w:t>
+      </w:r>
+      <w:proofErr w:type="spellEnd"/>
+      <w:r>
+        <w:rPr>
+          <w:rFonts w:ascii="Times New Roman" w:hAnsi="Times New Roman"/>
+          <w:sz w:val="24"/>
+          <w:szCs w:val="24"/>
+        </w:rPr>
+        <w:t xml:space="preserve"> </w:t>
+      </w:r>
+      <w:proofErr w:type="spellStart"/>
+      <w:r>
+        <w:rPr>
+          <w:rFonts w:ascii="Times New Roman" w:hAnsi="Times New Roman"/>
+          <w:sz w:val="24"/>
+          <w:szCs w:val="24"/>
+        </w:rPr>
+        <w:t>bedah</w:t>
+      </w:r>
+      <w:proofErr w:type="spellEnd"/>
+      <w:r>
+        <w:rPr>
+          <w:rFonts w:ascii="Times New Roman" w:hAnsi="Times New Roman"/>
+          <w:sz w:val="24"/>
+          <w:szCs w:val="24"/>
+        </w:rPr>
+        <w:t xml:space="preserve"> </w:t>
+      </w:r>
+      <w:proofErr w:type="spellStart"/>
+      <w:r>
+        <w:rPr>
+          <w:rFonts w:ascii="Times New Roman" w:hAnsi="Times New Roman"/>
+          <w:sz w:val="24"/>
+          <w:szCs w:val="24"/>
+        </w:rPr>
+        <w:t>rumah</w:t>
+      </w:r>
+      <w:proofErr w:type="spellEnd"/>
+      <w:r>
+        <w:rPr>
+          <w:rFonts w:ascii="Times New Roman" w:hAnsi="Times New Roman"/>
+          <w:sz w:val="24"/>
+          <w:szCs w:val="24"/>
+        </w:rPr>
+        <w:t xml:space="preserve"> yang </w:t>
+      </w:r>
+      <w:proofErr w:type="spellStart"/>
+      <w:r>
+        <w:rPr>
+          <w:rFonts w:ascii="Times New Roman" w:hAnsi="Times New Roman"/>
+          <w:sz w:val="24"/>
+          <w:szCs w:val="24"/>
+        </w:rPr>
+        <w:t>telah</w:t>
+      </w:r>
+      <w:proofErr w:type="spellEnd"/>
+      <w:r>
+        <w:rPr>
+          <w:rFonts w:ascii="Times New Roman" w:hAnsi="Times New Roman"/>
+          <w:sz w:val="24"/>
+          <w:szCs w:val="24"/>
+        </w:rPr>
+        <w:t xml:space="preserve"> </w:t>
+      </w:r>
+      <w:proofErr w:type="spellStart"/>
+      <w:r>
+        <w:rPr>
+          <w:rFonts w:ascii="Times New Roman" w:hAnsi="Times New Roman"/>
+          <w:sz w:val="24"/>
+          <w:szCs w:val="24"/>
+        </w:rPr>
+        <w:t>dianalisis</w:t>
+      </w:r>
+      <w:proofErr w:type="spellEnd"/>
+      <w:r>
+        <w:rPr>
+          <w:rFonts w:ascii="Times New Roman" w:hAnsi="Times New Roman"/>
+          <w:sz w:val="24"/>
+          <w:szCs w:val="24"/>
+        </w:rPr>
+        <w:t xml:space="preserve"> </w:t>
+      </w:r>
+      <w:proofErr w:type="spellStart"/>
+      <w:r>
+        <w:rPr>
+          <w:rFonts w:ascii="Times New Roman" w:hAnsi="Times New Roman"/>
+          <w:sz w:val="24"/>
+          <w:szCs w:val="24"/>
+        </w:rPr>
+        <w:t>ke</w:t>
+      </w:r>
+      <w:proofErr w:type="spellEnd"/>
+      <w:r>
+        <w:rPr>
+          <w:rFonts w:ascii="Times New Roman" w:hAnsi="Times New Roman"/>
+          <w:sz w:val="24"/>
+          <w:szCs w:val="24"/>
+        </w:rPr>
+        <w:t xml:space="preserve"> </w:t>
+      </w:r>
+      <w:proofErr w:type="spellStart"/>
+      <w:r>
+        <w:rPr>
+          <w:rFonts w:ascii="Times New Roman" w:hAnsi="Times New Roman"/>
+          <w:sz w:val="24"/>
+          <w:szCs w:val="24"/>
+        </w:rPr>
+        <w:t>dalam</w:t>
+      </w:r>
+      <w:proofErr w:type="spellEnd"/>
+      <w:r>
+        <w:rPr>
+          <w:rFonts w:ascii="Times New Roman" w:hAnsi="Times New Roman"/>
+          <w:sz w:val="24"/>
+          <w:szCs w:val="24"/>
+        </w:rPr>
+        <w:t xml:space="preserve"> </w:t>
+      </w:r>
+      <w:proofErr w:type="spellStart"/>
+      <w:r>
+        <w:rPr>
+          <w:rFonts w:ascii="Times New Roman" w:hAnsi="Times New Roman"/>
+          <w:sz w:val="24"/>
+          <w:szCs w:val="24"/>
+        </w:rPr>
+        <w:t>perhitungan</w:t>
+      </w:r>
+      <w:proofErr w:type="spellEnd"/>
+      <w:r>
+        <w:rPr>
+          <w:rFonts w:ascii="Times New Roman" w:hAnsi="Times New Roman"/>
+          <w:sz w:val="24"/>
+          <w:szCs w:val="24"/>
+        </w:rPr>
+        <w:t xml:space="preserve"> </w:t>
+      </w:r>
+      <w:proofErr w:type="spellStart"/>
+      <w:r>
+        <w:rPr>
+          <w:rFonts w:ascii="Times New Roman" w:hAnsi="Times New Roman"/>
+          <w:sz w:val="24"/>
+          <w:szCs w:val="24"/>
+        </w:rPr>
+        <w:t>klasifikasi</w:t>
+      </w:r>
+      <w:proofErr w:type="spellEnd"/>
+      <w:r>
+        <w:rPr>
+          <w:rFonts w:ascii="Times New Roman" w:hAnsi="Times New Roman"/>
+          <w:sz w:val="24"/>
+          <w:szCs w:val="24"/>
+        </w:rPr>
+        <w:t xml:space="preserve"> </w:t>
+      </w:r>
+      <w:proofErr w:type="spellStart"/>
+      <w:r>
+        <w:rPr>
+          <w:rFonts w:ascii="Times New Roman" w:hAnsi="Times New Roman"/>
+          <w:sz w:val="24"/>
+          <w:szCs w:val="24"/>
+        </w:rPr>
+        <w:t>menggunakan</w:t>
+      </w:r>
+      <w:proofErr w:type="spellEnd"/>
+      <w:r>
+        <w:rPr>
+          <w:rFonts w:ascii="Times New Roman" w:hAnsi="Times New Roman"/>
+          <w:sz w:val="24"/>
+          <w:szCs w:val="24"/>
+        </w:rPr>
+        <w:t xml:space="preserve"> </w:t>
+      </w:r>
+      <w:proofErr w:type="spellStart"/>
+      <w:r>
+        <w:rPr>
+          <w:rFonts w:ascii="Times New Roman" w:hAnsi="Times New Roman"/>
+          <w:sz w:val="24"/>
+          <w:szCs w:val="24"/>
+        </w:rPr>
+        <w:t>metode</w:t>
+      </w:r>
+      <w:proofErr w:type="spellEnd"/>
+      <w:r>
+        <w:rPr>
+          <w:rFonts w:ascii="Times New Roman" w:hAnsi="Times New Roman"/>
+          <w:sz w:val="24"/>
+          <w:szCs w:val="24"/>
+        </w:rPr>
+        <w:t xml:space="preserve"> naïve </w:t>
+      </w:r>
+      <w:proofErr w:type="spellStart"/>
+      <w:r>
+        <w:rPr>
+          <w:rFonts w:ascii="Times New Roman" w:hAnsi="Times New Roman"/>
+          <w:sz w:val="24"/>
+          <w:szCs w:val="24"/>
+        </w:rPr>
+        <w:t>bayes</w:t>
+      </w:r>
+      <w:proofErr w:type="spellEnd"/>
+      <w:r>
+        <w:rPr>
+          <w:rFonts w:ascii="Times New Roman" w:hAnsi="Times New Roman"/>
+          <w:sz w:val="24"/>
+          <w:szCs w:val="24"/>
+        </w:rPr>
+        <w:t>.</w:t>
+      </w:r>
+    </w:p>
+    <w:p>
+      <w:pPr>
+        <w:pStyle w:val="ListParagraph"/>
+        <w:spacing w:line="360" w:lineRule="auto"/>
+        <w:ind w:left="1080" w:firstLine="621"/>
+        <w:jc w:val="both"/>
+        <w:rPr>
+          <w:rFonts w:ascii="Times New Roman" w:hAnsi="Times New Roman"/>
+          <w:sz w:val="24"/>
+          <w:szCs w:val="24"/>
+        </w:rPr>
+      </w:pPr>
+    </w:p>
+    <w:p>
+      <w:pPr>
+        <w:pStyle w:val="ListParagraph"/>
+        <w:numPr>
+          <w:ilvl w:val="0"/>
+          <w:numId w:val="43"/>
+        </w:numPr>
+        <w:spacing w:line="360" w:lineRule="auto"/>
+        <w:jc w:val="both"/>
+        <w:rPr>
+          <w:rFonts w:ascii="Times New Roman" w:eastAsia="Times New Roman" w:hAnsi="Times New Roman" w:cs="Times New Roman"/>
+          <w:b/>
+          <w:bCs/>
+          <w:sz w:val="24"/>
+          <w:szCs w:val="24"/>
+          <w:lang w:eastAsia="id-ID"/>
+        </w:rPr>
+      </w:pPr>
+      <w:proofErr w:type="spellStart"/>
+      <w:r>
+        <w:rPr>
+          <w:rFonts w:ascii="Times New Roman" w:eastAsia="Times New Roman" w:hAnsi="Times New Roman" w:cs="Times New Roman"/>
+          <w:b/>
+          <w:bCs/>
+          <w:sz w:val="24"/>
+          <w:szCs w:val="24"/>
+          <w:lang w:eastAsia="id-ID"/>
+        </w:rPr>
         <w:t>Pemodelan</w:t>
       </w:r>
       <w:proofErr w:type="spellEnd"/>
@@ -20415,6 +20812,7 @@
           <w:sz w:val="24"/>
           <w:lang w:val="id-ID"/>
         </w:rPr>
+        <w:lastRenderedPageBreak/>
         <w:t xml:space="preserve">Pada bab </w:t>
       </w:r>
       <w:r>
@@ -20601,7 +20999,6 @@
           <w:sz w:val="24"/>
           <w:lang w:val="id-ID"/>
         </w:rPr>
-        <w:lastRenderedPageBreak/>
         <w:t>BAB IV</w:t>
       </w:r>
       <w:r>
@@ -26970,7 +27367,7 @@
 </file>
 
 <file path=customXml/itemProps1.xml><?xml version="1.0" encoding="utf-8"?>
-<ds:datastoreItem xmlns:ds="http://schemas.openxmlformats.org/officeDocument/2006/customXml" ds:itemID="{151A57F8-9586-446A-B2A5-2F1E28607B14}">
+<ds:datastoreItem xmlns:ds="http://schemas.openxmlformats.org/officeDocument/2006/customXml" ds:itemID="{302FA5A5-569A-4759-8CFD-D99EE58B4D9C}">
   <ds:schemaRefs>
     <ds:schemaRef ds:uri="http://schemas.openxmlformats.org/officeDocument/2006/bibliography"/>
   </ds:schemaRefs>

</xml_diff>